<commit_message>
update with contact info still need to fix php
</commit_message>
<xml_diff>
--- a/image/Resume.docx
+++ b/image/Resume.docx
@@ -485,23 +485,13 @@
         </w:pBdr>
         <w:ind w:right="300"/>
         <w:rPr>
-          <w:rStyle w:val="divdocumentleft-box"/>
-          <w:rFonts w:eastAsia="Century Gothic"/>
-          <w:color w:val="343434"/>
-          <w:sz w:val="22"/>
-          <w:szCs w:val="22"/>
-        </w:rPr>
-      </w:pPr>
-      <w:r>
-        <w:rPr>
           <w:rFonts w:eastAsia="Century Gothic"/>
           <w:color w:val="343434"/>
           <w:spacing w:val="4"/>
           <w:sz w:val="22"/>
           <w:szCs w:val="22"/>
         </w:rPr>
-        <w:t>Languages P</w:t>
-      </w:r>
+      </w:pPr>
       <w:r>
         <w:rPr>
           <w:rFonts w:eastAsia="Century Gothic"/>
@@ -510,16 +500,100 @@
           <w:sz w:val="22"/>
           <w:szCs w:val="22"/>
         </w:rPr>
-        <w:t>ython, JavaScript, CSS, and Html</w:t>
-      </w:r>
-    </w:p>
-    <w:p>
-      <w:pPr>
-        <w:spacing w:after="0" w:line="240" w:lineRule="auto"/>
-        <w:rPr>
-          <w:rFonts w:ascii="Times New Roman" w:hAnsi="Times New Roman" w:cs="Times New Roman"/>
-        </w:rPr>
-      </w:pPr>
+        <w:t>Languages P</w:t>
+      </w:r>
+      <w:r>
+        <w:rPr>
+          <w:rFonts w:eastAsia="Century Gothic"/>
+          <w:color w:val="343434"/>
+          <w:spacing w:val="4"/>
+          <w:sz w:val="22"/>
+          <w:szCs w:val="22"/>
+        </w:rPr>
+        <w:t xml:space="preserve">ython, </w:t>
+      </w:r>
+      <w:r>
+        <w:rPr>
+          <w:rFonts w:eastAsia="Century Gothic"/>
+          <w:color w:val="343434"/>
+          <w:spacing w:val="4"/>
+          <w:sz w:val="22"/>
+          <w:szCs w:val="22"/>
+        </w:rPr>
+        <w:t xml:space="preserve">SQL, </w:t>
+      </w:r>
+      <w:r>
+        <w:rPr>
+          <w:rFonts w:eastAsia="Century Gothic"/>
+          <w:color w:val="343434"/>
+          <w:spacing w:val="4"/>
+          <w:sz w:val="22"/>
+          <w:szCs w:val="22"/>
+        </w:rPr>
+        <w:t xml:space="preserve">JavaScript, CSS, </w:t>
+      </w:r>
+      <w:r>
+        <w:rPr>
+          <w:rFonts w:eastAsia="Century Gothic"/>
+          <w:color w:val="343434"/>
+          <w:spacing w:val="4"/>
+          <w:sz w:val="22"/>
+          <w:szCs w:val="22"/>
+        </w:rPr>
+        <w:t>Wirescript,</w:t>
+      </w:r>
+      <w:r>
+        <w:rPr>
+          <w:rFonts w:eastAsia="Century Gothic"/>
+          <w:color w:val="343434"/>
+          <w:spacing w:val="4"/>
+          <w:sz w:val="22"/>
+          <w:szCs w:val="22"/>
+        </w:rPr>
+        <w:t xml:space="preserve"> Java, </w:t>
+      </w:r>
+      <w:proofErr w:type="spellStart"/>
+      <w:r>
+        <w:rPr>
+          <w:rFonts w:eastAsia="Century Gothic"/>
+          <w:color w:val="343434"/>
+          <w:spacing w:val="4"/>
+          <w:sz w:val="22"/>
+          <w:szCs w:val="22"/>
+        </w:rPr>
+        <w:t>Php</w:t>
+      </w:r>
+      <w:proofErr w:type="spellEnd"/>
+      <w:r>
+        <w:rPr>
+          <w:rFonts w:eastAsia="Century Gothic"/>
+          <w:color w:val="343434"/>
+          <w:spacing w:val="4"/>
+          <w:sz w:val="22"/>
+          <w:szCs w:val="22"/>
+        </w:rPr>
+        <w:t>,</w:t>
+      </w:r>
+      <w:r>
+        <w:rPr>
+          <w:rFonts w:eastAsia="Century Gothic"/>
+          <w:color w:val="343434"/>
+          <w:spacing w:val="4"/>
+          <w:sz w:val="22"/>
+          <w:szCs w:val="22"/>
+        </w:rPr>
+        <w:t xml:space="preserve"> </w:t>
+      </w:r>
+      <w:r>
+        <w:rPr>
+          <w:rFonts w:eastAsia="Century Gothic"/>
+          <w:color w:val="343434"/>
+          <w:spacing w:val="4"/>
+          <w:sz w:val="22"/>
+          <w:szCs w:val="22"/>
+        </w:rPr>
+        <w:t>and Html</w:t>
+      </w:r>
     </w:p>
     <w:p>
       <w:pPr>
@@ -538,102 +612,40 @@
           <w:bCs/>
           <w:u w:val="single"/>
         </w:rPr>
-        <w:t xml:space="preserve">Education </w:t>
-      </w:r>
-    </w:p>
-    <w:p>
-      <w:pPr>
-        <w:spacing w:after="0" w:line="240" w:lineRule="auto"/>
-        <w:rPr>
-          <w:rFonts w:ascii="Times New Roman" w:hAnsi="Times New Roman" w:cs="Times New Roman"/>
-        </w:rPr>
-      </w:pPr>
-      <w:r>
-        <w:rPr>
-          <w:rFonts w:ascii="Times New Roman" w:hAnsi="Times New Roman" w:cs="Times New Roman"/>
-        </w:rPr>
-        <w:t xml:space="preserve">Barry University </w:t>
-      </w:r>
-      <w:r>
-        <w:tab/>
-      </w:r>
-      <w:r>
-        <w:tab/>
-      </w:r>
-      <w:r>
-        <w:tab/>
-      </w:r>
-      <w:r>
-        <w:tab/>
-      </w:r>
-      <w:r>
-        <w:tab/>
-      </w:r>
-      <w:r>
-        <w:tab/>
-      </w:r>
-      <w:r>
-        <w:tab/>
-      </w:r>
-      <w:r>
-        <w:tab/>
-      </w:r>
-      <w:r>
-        <w:tab/>
-      </w:r>
-      <w:r>
-        <w:rPr>
-          <w:rFonts w:ascii="Times New Roman" w:hAnsi="Times New Roman" w:cs="Times New Roman"/>
-        </w:rPr>
-        <w:t xml:space="preserve">                                  Miami, FL</w:t>
-      </w:r>
-    </w:p>
-    <w:p>
-      <w:pPr>
-        <w:spacing w:after="0" w:line="240" w:lineRule="auto"/>
-        <w:rPr>
-          <w:rFonts w:ascii="Times New Roman" w:hAnsi="Times New Roman" w:cs="Times New Roman"/>
-        </w:rPr>
-      </w:pPr>
-      <w:r>
-        <w:rPr>
-          <w:rFonts w:ascii="Times New Roman" w:hAnsi="Times New Roman" w:cs="Times New Roman"/>
-        </w:rPr>
-        <w:t>Bachelor of Computer Information Science with the specialization of digital media                                              May 2023</w:t>
-      </w:r>
-    </w:p>
-    <w:p>
-      <w:pPr>
-        <w:pStyle w:val="ListParagraph"/>
-        <w:numPr>
-          <w:ilvl w:val="0"/>
-          <w:numId w:val="2"/>
-        </w:numPr>
-        <w:spacing w:after="0" w:line="240" w:lineRule="auto"/>
-        <w:rPr>
-          <w:rFonts w:ascii="Times New Roman" w:hAnsi="Times New Roman" w:cs="Times New Roman"/>
-        </w:rPr>
-      </w:pPr>
-      <w:r>
-        <w:rPr>
-          <w:rFonts w:ascii="Times New Roman" w:hAnsi="Times New Roman" w:cs="Times New Roman"/>
-        </w:rPr>
-        <w:t xml:space="preserve">Recipient of Presidential Scholarship </w:t>
-      </w:r>
-    </w:p>
-    <w:p>
-      <w:pPr>
-        <w:spacing w:after="0" w:line="240" w:lineRule="auto"/>
-        <w:rPr>
-          <w:rFonts w:ascii="Times New Roman" w:hAnsi="Times New Roman" w:cs="Times New Roman"/>
-        </w:rPr>
-      </w:pPr>
-    </w:p>
-    <w:p>
-      <w:pPr>
-        <w:spacing w:after="0" w:line="240" w:lineRule="auto"/>
-        <w:rPr>
-          <w:rFonts w:ascii="Times New Roman" w:hAnsi="Times New Roman" w:cs="Times New Roman"/>
+        <w:t>Portfolio</w:t>
+      </w:r>
+    </w:p>
+    <w:p>
+      <w:pPr>
+        <w:spacing w:after="0" w:line="240" w:lineRule="auto"/>
+        <w:rPr>
+          <w:rStyle w:val="Hyperlink"/>
+          <w:rFonts w:ascii="Times New Roman" w:hAnsi="Times New Roman" w:cs="Times New Roman"/>
+        </w:rPr>
+      </w:pPr>
+      <w:hyperlink r:id="rId9" w:history="1">
+        <w:r>
+          <w:rPr>
+            <w:rStyle w:val="Hyperlink"/>
+            <w:rFonts w:ascii="Times New Roman" w:hAnsi="Times New Roman" w:cs="Times New Roman"/>
+          </w:rPr>
+          <w:t>https://sumayyahmalan.com/</w:t>
+        </w:r>
+      </w:hyperlink>
+    </w:p>
+    <w:p>
+      <w:pPr>
+        <w:spacing w:after="0" w:line="240" w:lineRule="auto"/>
+        <w:rPr>
+          <w:b/>
+          <w:bCs/>
+        </w:rPr>
+      </w:pPr>
+    </w:p>
+    <w:p>
+      <w:pPr>
+        <w:spacing w:after="0" w:line="240" w:lineRule="auto"/>
+        <w:rPr>
           <w:b/>
           <w:bCs/>
           <w:u w:val="single"/>
@@ -641,1054 +653,167 @@
       </w:pPr>
       <w:r>
         <w:rPr>
-          <w:rFonts w:ascii="Times New Roman" w:hAnsi="Times New Roman" w:cs="Times New Roman"/>
           <w:b/>
           <w:bCs/>
           <w:u w:val="single"/>
         </w:rPr>
-        <w:t xml:space="preserve">Job </w:t>
-      </w:r>
-      <w:r>
+        <w:t>GitHub</w:t>
+      </w:r>
+    </w:p>
+    <w:p>
+      <w:pPr>
+        <w:spacing w:after="0" w:line="240" w:lineRule="auto"/>
+        <w:rPr>
+          <w:rFonts w:ascii="Times New Roman" w:hAnsi="Times New Roman" w:cs="Times New Roman"/>
+          <w:color w:val="0563C1" w:themeColor="hyperlink"/>
+          <w:u w:val="single"/>
+        </w:rPr>
+      </w:pPr>
+      <w:r>
+        <w:rPr>
+          <w:rFonts w:ascii="Times New Roman" w:hAnsi="Times New Roman" w:cs="Times New Roman"/>
+          <w:color w:val="0563C1" w:themeColor="hyperlink"/>
+          <w:u w:val="single"/>
+        </w:rPr>
+        <w:t>https://github.com/smaymelon</w:t>
+      </w:r>
+    </w:p>
+    <w:p>
+      <w:pPr>
+        <w:spacing w:after="0" w:line="240" w:lineRule="auto"/>
+        <w:rPr>
+          <w:rFonts w:ascii="Times New Roman" w:hAnsi="Times New Roman" w:cs="Times New Roman"/>
+        </w:rPr>
+      </w:pPr>
+    </w:p>
+    <w:p>
+      <w:pPr>
+        <w:spacing w:after="0" w:line="240" w:lineRule="auto"/>
         <w:rPr>
           <w:rFonts w:ascii="Times New Roman" w:hAnsi="Times New Roman" w:cs="Times New Roman"/>
           <w:b/>
           <w:bCs/>
           <w:u w:val="single"/>
         </w:rPr>
-        <w:t xml:space="preserve">Experience </w:t>
-      </w:r>
-    </w:p>
-    <w:p>
-      <w:pPr>
-        <w:spacing w:after="0" w:line="240" w:lineRule="auto"/>
-        <w:rPr>
-          <w:rFonts w:ascii="Times New Roman" w:hAnsi="Times New Roman" w:cs="Times New Roman"/>
-        </w:rPr>
-      </w:pPr>
-      <w:r>
-        <w:rPr>
-          <w:rFonts w:ascii="Times New Roman" w:hAnsi="Times New Roman" w:cs="Times New Roman"/>
-        </w:rPr>
-        <w:t xml:space="preserve">Smoothie King </w:t>
-      </w:r>
-      <w:r>
-        <w:tab/>
-      </w:r>
-      <w:r>
-        <w:tab/>
-      </w:r>
-      <w:r>
-        <w:tab/>
-      </w:r>
-      <w:r>
-        <w:tab/>
-      </w:r>
-      <w:r>
-        <w:tab/>
-      </w:r>
-      <w:r>
-        <w:tab/>
-      </w:r>
-      <w:r>
-        <w:tab/>
-      </w:r>
-      <w:r>
-        <w:tab/>
-      </w:r>
-      <w:r>
-        <w:tab/>
-      </w:r>
-      <w:r>
-        <w:rPr>
-          <w:rFonts w:ascii="Times New Roman" w:hAnsi="Times New Roman" w:cs="Times New Roman"/>
-        </w:rPr>
-        <w:t xml:space="preserve">                                               Miami, FL</w:t>
-      </w:r>
-    </w:p>
-    <w:p>
-      <w:pPr>
-        <w:spacing w:after="0" w:line="240" w:lineRule="auto"/>
-        <w:rPr>
-          <w:rFonts w:ascii="Times New Roman" w:hAnsi="Times New Roman" w:cs="Times New Roman"/>
-        </w:rPr>
-      </w:pPr>
-      <w:r>
-        <w:rPr>
-          <w:rFonts w:ascii="Times New Roman" w:hAnsi="Times New Roman" w:cs="Times New Roman"/>
-        </w:rPr>
-        <w:t xml:space="preserve">Team Member                                   </w:t>
-      </w:r>
-      <w:r>
-        <w:tab/>
-      </w:r>
-      <w:r>
-        <w:tab/>
-      </w:r>
-      <w:r>
-        <w:tab/>
-      </w:r>
-      <w:r>
-        <w:tab/>
-      </w:r>
-      <w:r>
-        <w:tab/>
-      </w:r>
-      <w:r>
-        <w:tab/>
-      </w:r>
-      <w:r>
-        <w:rPr>
-          <w:rFonts w:ascii="Times New Roman" w:hAnsi="Times New Roman" w:cs="Times New Roman"/>
-        </w:rPr>
-        <w:t xml:space="preserve">                    February 2020 – May 2020</w:t>
-      </w:r>
-    </w:p>
-    <w:p>
-      <w:pPr>
-        <w:pStyle w:val="ListParagraph"/>
-        <w:numPr>
-          <w:ilvl w:val="0"/>
-          <w:numId w:val="2"/>
-        </w:numPr>
-        <w:spacing w:after="0" w:line="240" w:lineRule="auto"/>
-        <w:rPr>
-          <w:rFonts w:ascii="Times New Roman" w:hAnsi="Times New Roman" w:cs="Times New Roman"/>
-        </w:rPr>
-      </w:pPr>
-      <w:r>
-        <w:rPr>
-          <w:rFonts w:ascii="Times New Roman" w:hAnsi="Times New Roman" w:cs="Times New Roman"/>
-        </w:rPr>
-        <w:t xml:space="preserve">Monitored inventory shipments and counts up to 10 times daily; identified discrepancies and implemented corrective action </w:t>
-      </w:r>
-    </w:p>
-    <w:p>
-      <w:pPr>
-        <w:pStyle w:val="ListParagraph"/>
-        <w:numPr>
-          <w:ilvl w:val="0"/>
-          <w:numId w:val="2"/>
-        </w:numPr>
-        <w:spacing w:after="0" w:line="240" w:lineRule="auto"/>
-        <w:rPr>
-          <w:rFonts w:ascii="Times New Roman" w:hAnsi="Times New Roman" w:cs="Times New Roman"/>
-        </w:rPr>
-      </w:pPr>
-      <w:r>
-        <w:rPr>
-          <w:rFonts w:ascii="Times New Roman" w:hAnsi="Times New Roman" w:cs="Times New Roman"/>
-        </w:rPr>
-        <w:t>Interacted with 200+ guests daily by providing quality customer service and offering product recommendations for optimal experience.</w:t>
-      </w:r>
-    </w:p>
-    <w:p>
-      <w:pPr>
-        <w:spacing w:after="0" w:line="240" w:lineRule="auto"/>
-        <w:rPr>
-          <w:rFonts w:ascii="Times New Roman" w:hAnsi="Times New Roman" w:cs="Times New Roman"/>
-        </w:rPr>
-      </w:pPr>
-      <w:r>
-        <w:rPr>
-          <w:rFonts w:ascii="Times New Roman" w:hAnsi="Times New Roman" w:cs="Times New Roman"/>
-        </w:rPr>
-        <w:t>Aeropostale                                                                                                                                                             Sunrise, FL</w:t>
-      </w:r>
-    </w:p>
-    <w:p>
-      <w:pPr>
-        <w:spacing w:after="0" w:line="240" w:lineRule="auto"/>
-        <w:rPr>
-          <w:rFonts w:ascii="Times New Roman" w:hAnsi="Times New Roman" w:cs="Times New Roman"/>
-        </w:rPr>
-      </w:pPr>
-      <w:r>
-        <w:rPr>
-          <w:rFonts w:ascii="Times New Roman" w:hAnsi="Times New Roman" w:cs="Times New Roman"/>
-        </w:rPr>
-        <w:t>Sales Associate                                                                                                                                       May 2021- June 2021</w:t>
-      </w:r>
-    </w:p>
-    <w:p>
-      <w:pPr>
-        <w:pStyle w:val="ListParagraph"/>
-        <w:numPr>
-          <w:ilvl w:val="0"/>
-          <w:numId w:val="7"/>
-        </w:numPr>
-        <w:spacing w:after="0" w:line="240" w:lineRule="auto"/>
-        <w:rPr>
-          <w:rFonts w:ascii="Times New Roman" w:hAnsi="Times New Roman" w:cs="Times New Roman"/>
-        </w:rPr>
-      </w:pPr>
-      <w:r>
-        <w:rPr>
-          <w:rFonts w:ascii="Times New Roman" w:hAnsi="Times New Roman" w:cs="Times New Roman"/>
-        </w:rPr>
-        <w:t xml:space="preserve">Collaborated with a team of </w:t>
-      </w:r>
-      <w:r>
-        <w:rPr>
-          <w:rFonts w:ascii="Times New Roman" w:hAnsi="Times New Roman" w:cs="Times New Roman"/>
-        </w:rPr>
-        <w:t>7-</w:t>
-      </w:r>
-      <w:r>
-        <w:rPr>
-          <w:rFonts w:ascii="Times New Roman" w:hAnsi="Times New Roman" w:cs="Times New Roman"/>
-        </w:rPr>
-        <w:t>10 to achieve daily sales goals</w:t>
-      </w:r>
-    </w:p>
-    <w:p>
-      <w:pPr>
-        <w:pStyle w:val="ListParagraph"/>
-        <w:numPr>
-          <w:ilvl w:val="0"/>
-          <w:numId w:val="7"/>
-        </w:numPr>
-        <w:spacing w:after="0" w:line="240" w:lineRule="auto"/>
-        <w:rPr>
-          <w:rFonts w:ascii="Times New Roman" w:hAnsi="Times New Roman" w:cs="Times New Roman"/>
-        </w:rPr>
-      </w:pPr>
-      <w:r>
-        <w:rPr>
-          <w:rFonts w:ascii="Times New Roman" w:hAnsi="Times New Roman" w:cs="Times New Roman"/>
-        </w:rPr>
-        <w:t xml:space="preserve">Maintain the store quality of value and helped customers </w:t>
-      </w:r>
-      <w:r>
-        <w:rPr>
-          <w:rFonts w:ascii="Times New Roman" w:hAnsi="Times New Roman" w:cs="Times New Roman"/>
-        </w:rPr>
-        <w:t xml:space="preserve"> </w:t>
-      </w:r>
-    </w:p>
-    <w:p>
-      <w:pPr>
-        <w:pStyle w:val="ListParagraph"/>
-        <w:numPr>
-          <w:ilvl w:val="0"/>
-          <w:numId w:val="7"/>
-        </w:numPr>
-        <w:spacing w:after="0" w:line="240" w:lineRule="auto"/>
-        <w:rPr>
-          <w:rFonts w:ascii="Times New Roman" w:hAnsi="Times New Roman" w:cs="Times New Roman"/>
-        </w:rPr>
-      </w:pPr>
-      <w:r>
-        <w:rPr>
-          <w:rFonts w:ascii="Times New Roman" w:hAnsi="Times New Roman" w:cs="Times New Roman"/>
-        </w:rPr>
-        <w:t>Greeted over 300 customers daily and provided exceptional service</w:t>
-      </w:r>
-    </w:p>
-    <w:p>
-      <w:pPr>
-        <w:pStyle w:val="ListParagraph"/>
-        <w:numPr>
-          <w:ilvl w:val="0"/>
-          <w:numId w:val="7"/>
-        </w:numPr>
-        <w:spacing w:after="0" w:line="240" w:lineRule="auto"/>
-        <w:rPr>
-          <w:rFonts w:ascii="Times New Roman" w:hAnsi="Times New Roman" w:cs="Times New Roman"/>
-        </w:rPr>
-      </w:pPr>
-      <w:r>
-        <w:rPr>
-          <w:rFonts w:ascii="Times New Roman" w:hAnsi="Times New Roman" w:cs="Times New Roman"/>
-        </w:rPr>
-        <w:t xml:space="preserve">Managed cashiering operations for clothing, </w:t>
-      </w:r>
-      <w:r>
-        <w:rPr>
-          <w:rFonts w:ascii="Times New Roman" w:hAnsi="Times New Roman" w:cs="Times New Roman"/>
-        </w:rPr>
-        <w:t>accessories,</w:t>
-      </w:r>
-      <w:r>
-        <w:rPr>
-          <w:rFonts w:ascii="Times New Roman" w:hAnsi="Times New Roman" w:cs="Times New Roman"/>
-        </w:rPr>
-        <w:t xml:space="preserve"> and </w:t>
-      </w:r>
-      <w:r>
-        <w:rPr>
-          <w:rFonts w:ascii="Times New Roman" w:hAnsi="Times New Roman" w:cs="Times New Roman"/>
-        </w:rPr>
-        <w:t>undergarments</w:t>
-      </w:r>
-      <w:r>
-        <w:rPr>
-          <w:rFonts w:ascii="Times New Roman" w:hAnsi="Times New Roman" w:cs="Times New Roman"/>
-        </w:rPr>
-        <w:t xml:space="preserve"> </w:t>
-      </w:r>
-    </w:p>
-    <w:p>
-      <w:pPr>
-        <w:spacing w:after="0" w:line="240" w:lineRule="auto"/>
-        <w:rPr>
-          <w:rFonts w:ascii="Times New Roman" w:hAnsi="Times New Roman" w:cs="Times New Roman"/>
-        </w:rPr>
-      </w:pPr>
-      <w:r>
-        <w:rPr>
-          <w:rFonts w:ascii="Times New Roman" w:hAnsi="Times New Roman" w:cs="Times New Roman"/>
-        </w:rPr>
-        <w:t xml:space="preserve">Lucky Brand                                                                                                                                                           </w:t>
-      </w:r>
-      <w:r>
-        <w:rPr>
-          <w:rFonts w:ascii="Times New Roman" w:hAnsi="Times New Roman" w:cs="Times New Roman"/>
-        </w:rPr>
-        <w:t>Sunrise, FL</w:t>
-      </w:r>
-    </w:p>
-    <w:p>
-      <w:pPr>
-        <w:spacing w:after="0" w:line="240" w:lineRule="auto"/>
-        <w:rPr>
-          <w:rFonts w:ascii="Times New Roman" w:hAnsi="Times New Roman" w:cs="Times New Roman"/>
-        </w:rPr>
-      </w:pPr>
-      <w:r>
-        <w:rPr>
-          <w:rFonts w:ascii="Times New Roman" w:hAnsi="Times New Roman" w:cs="Times New Roman"/>
-        </w:rPr>
-        <w:t>Shift Leader                                                                                                                                            June 2021- Nov 2021</w:t>
-      </w:r>
-    </w:p>
-    <w:p>
-      <w:pPr>
-        <w:pStyle w:val="ListParagraph"/>
-        <w:numPr>
-          <w:ilvl w:val="0"/>
-          <w:numId w:val="9"/>
-        </w:numPr>
-        <w:spacing w:after="0" w:line="240" w:lineRule="auto"/>
-        <w:rPr>
-          <w:rFonts w:ascii="Times New Roman" w:hAnsi="Times New Roman" w:cs="Times New Roman"/>
-        </w:rPr>
-      </w:pPr>
-      <w:r>
-        <w:rPr>
-          <w:rFonts w:ascii="Times New Roman" w:hAnsi="Times New Roman" w:cs="Times New Roman"/>
-        </w:rPr>
-        <w:t>Managed and oversaw more than five sales associates’ activities and responsibilities at any one time</w:t>
-      </w:r>
-    </w:p>
-    <w:p>
-      <w:pPr>
-        <w:pStyle w:val="ListParagraph"/>
-        <w:numPr>
-          <w:ilvl w:val="0"/>
-          <w:numId w:val="9"/>
-        </w:numPr>
-        <w:spacing w:after="0" w:line="240" w:lineRule="auto"/>
-        <w:rPr>
-          <w:rFonts w:ascii="Times New Roman" w:hAnsi="Times New Roman" w:cs="Times New Roman"/>
-        </w:rPr>
-      </w:pPr>
-      <w:r>
-        <w:rPr>
-          <w:rFonts w:ascii="Times New Roman" w:hAnsi="Times New Roman" w:cs="Times New Roman"/>
-        </w:rPr>
-        <w:t>Performed partial financial accounting for the business including store sales, transactions, traffic, and units</w:t>
-      </w:r>
-    </w:p>
-    <w:p>
-      <w:pPr>
-        <w:pStyle w:val="ListParagraph"/>
-        <w:numPr>
-          <w:ilvl w:val="0"/>
-          <w:numId w:val="9"/>
-        </w:numPr>
-        <w:spacing w:after="0" w:line="240" w:lineRule="auto"/>
-        <w:rPr>
-          <w:rFonts w:ascii="Times New Roman" w:hAnsi="Times New Roman" w:cs="Times New Roman"/>
-        </w:rPr>
-      </w:pPr>
-      <w:r>
-        <w:rPr>
-          <w:rFonts w:ascii="Times New Roman" w:hAnsi="Times New Roman" w:cs="Times New Roman"/>
-        </w:rPr>
-        <w:t>Took responsibility for office management such as ensuring business hours</w:t>
-      </w:r>
-    </w:p>
-    <w:p>
-      <w:pPr>
-        <w:pStyle w:val="ListParagraph"/>
-        <w:numPr>
-          <w:ilvl w:val="0"/>
-          <w:numId w:val="9"/>
-        </w:numPr>
-        <w:spacing w:after="0" w:line="240" w:lineRule="auto"/>
-        <w:rPr>
-          <w:rFonts w:ascii="Times New Roman" w:hAnsi="Times New Roman" w:cs="Times New Roman"/>
-        </w:rPr>
-      </w:pPr>
-      <w:r>
-        <w:rPr>
-          <w:rFonts w:ascii="Times New Roman" w:hAnsi="Times New Roman" w:cs="Times New Roman"/>
-        </w:rPr>
-        <w:t>Maintained contact with outside sources of commerce and received shipments to ensure productive business</w:t>
-      </w:r>
-    </w:p>
-    <w:p>
-      <w:pPr>
-        <w:spacing w:after="0" w:line="240" w:lineRule="auto"/>
-        <w:rPr>
-          <w:rFonts w:ascii="Times New Roman" w:hAnsi="Times New Roman" w:cs="Times New Roman"/>
-        </w:rPr>
-      </w:pPr>
-      <w:r>
-        <w:rPr>
-          <w:rFonts w:ascii="Times New Roman" w:hAnsi="Times New Roman" w:cs="Times New Roman"/>
-        </w:rPr>
-        <w:t>Sovereign: Poke, Boba, Asian Kitchen                                                                                                               Plantation FL</w:t>
-      </w:r>
-    </w:p>
-    <w:p>
-      <w:pPr>
-        <w:spacing w:after="0" w:line="240" w:lineRule="auto"/>
-        <w:rPr>
-          <w:rFonts w:ascii="Times New Roman" w:hAnsi="Times New Roman" w:cs="Times New Roman"/>
-        </w:rPr>
-      </w:pPr>
-      <w:r>
-        <w:rPr>
-          <w:rFonts w:ascii="Times New Roman" w:hAnsi="Times New Roman" w:cs="Times New Roman"/>
-        </w:rPr>
-        <w:t>Team Member                                                                                                                             February 2022- August 2022</w:t>
-      </w:r>
-    </w:p>
-    <w:p>
-      <w:pPr>
-        <w:pStyle w:val="ListParagraph"/>
-        <w:numPr>
-          <w:ilvl w:val="0"/>
-          <w:numId w:val="11"/>
-        </w:numPr>
-        <w:spacing w:after="0" w:line="240" w:lineRule="auto"/>
-        <w:rPr>
-          <w:rFonts w:ascii="Times New Roman" w:hAnsi="Times New Roman" w:cs="Times New Roman"/>
-        </w:rPr>
-      </w:pPr>
-      <w:r>
-        <w:rPr>
-          <w:rFonts w:ascii="Times New Roman" w:hAnsi="Times New Roman" w:cs="Times New Roman"/>
-        </w:rPr>
-        <w:t>Greeted over 100 customers daily and assisted with ordering, processing payments and online orders for seamless customer experience</w:t>
-      </w:r>
-    </w:p>
-    <w:p>
-      <w:pPr>
-        <w:pStyle w:val="ListParagraph"/>
-        <w:numPr>
-          <w:ilvl w:val="0"/>
-          <w:numId w:val="11"/>
-        </w:numPr>
-        <w:spacing w:after="0" w:line="240" w:lineRule="auto"/>
-        <w:rPr>
-          <w:rFonts w:ascii="Times New Roman" w:hAnsi="Times New Roman" w:cs="Times New Roman"/>
-        </w:rPr>
-      </w:pPr>
-      <w:r>
-        <w:rPr>
-          <w:rFonts w:ascii="Times New Roman" w:hAnsi="Times New Roman" w:cs="Times New Roman"/>
-        </w:rPr>
-        <w:t>Maintained cleanliness of restaurant by refilling utensils and items regularly, clearing tables and eating areas within 3 minutes per table to ensure safety standards.</w:t>
-      </w:r>
-    </w:p>
-    <w:p>
-      <w:pPr>
-        <w:pStyle w:val="ListParagraph"/>
-        <w:numPr>
-          <w:ilvl w:val="0"/>
-          <w:numId w:val="11"/>
-        </w:numPr>
-        <w:spacing w:after="0" w:line="240" w:lineRule="auto"/>
-        <w:rPr>
-          <w:rFonts w:ascii="Times New Roman" w:hAnsi="Times New Roman" w:cs="Times New Roman"/>
-        </w:rPr>
-      </w:pPr>
-      <w:r>
-        <w:rPr>
-          <w:rFonts w:ascii="Times New Roman" w:hAnsi="Times New Roman" w:cs="Times New Roman"/>
-        </w:rPr>
-        <w:t xml:space="preserve">Successfully fulfilled 100+ takeout orders daily via phone, online and in-person while preparing food accurately according to customer specifications within an average time of 10 minutes. </w:t>
-      </w:r>
-    </w:p>
-    <w:p>
-      <w:pPr>
-        <w:pStyle w:val="ListParagraph"/>
-        <w:numPr>
-          <w:ilvl w:val="0"/>
-          <w:numId w:val="11"/>
-        </w:numPr>
-        <w:spacing w:after="0" w:line="240" w:lineRule="auto"/>
-        <w:rPr>
-          <w:rFonts w:ascii="Times New Roman" w:hAnsi="Times New Roman" w:cs="Times New Roman"/>
-        </w:rPr>
-      </w:pPr>
-      <w:r>
-        <w:rPr>
-          <w:rFonts w:ascii="Times New Roman" w:hAnsi="Times New Roman" w:cs="Times New Roman"/>
-        </w:rPr>
-        <w:t>Trained new members upon quality and expectations</w:t>
-      </w:r>
-    </w:p>
-    <w:p>
-      <w:pPr>
-        <w:spacing w:after="0" w:line="240" w:lineRule="auto"/>
-        <w:rPr>
-          <w:rFonts w:ascii="Times New Roman" w:hAnsi="Times New Roman" w:cs="Times New Roman"/>
-        </w:rPr>
-      </w:pPr>
-      <w:r>
-        <w:rPr>
-          <w:rFonts w:ascii="Times New Roman" w:hAnsi="Times New Roman" w:cs="Times New Roman"/>
-        </w:rPr>
-        <w:t>XDigitaal inc.                                                                                                                                                              Remote</w:t>
-      </w:r>
-    </w:p>
-    <w:p>
-      <w:pPr>
-        <w:spacing w:after="0" w:line="240" w:lineRule="auto"/>
-        <w:rPr>
-          <w:rFonts w:ascii="Times New Roman" w:hAnsi="Times New Roman" w:cs="Times New Roman"/>
-        </w:rPr>
-      </w:pPr>
-      <w:r>
-        <w:rPr>
-          <w:rFonts w:ascii="Times New Roman" w:hAnsi="Times New Roman" w:cs="Times New Roman"/>
-        </w:rPr>
-        <w:t>UX Designer Internship                                                                                                                          July 2021- May 2022</w:t>
-      </w:r>
-    </w:p>
-    <w:p>
-      <w:pPr>
-        <w:pStyle w:val="ListParagraph"/>
-        <w:numPr>
-          <w:ilvl w:val="0"/>
-          <w:numId w:val="13"/>
-        </w:numPr>
-        <w:spacing w:after="0" w:line="240" w:lineRule="auto"/>
-        <w:rPr>
-          <w:rFonts w:ascii="Times New Roman" w:hAnsi="Times New Roman" w:cs="Times New Roman"/>
-        </w:rPr>
-      </w:pPr>
-      <w:r>
-        <w:rPr>
-          <w:rFonts w:ascii="Times New Roman" w:hAnsi="Times New Roman" w:cs="Times New Roman"/>
-        </w:rPr>
-        <w:t>Worked with the back-end development team to help build the front end of the website</w:t>
-      </w:r>
-    </w:p>
-    <w:p>
-      <w:pPr>
-        <w:pStyle w:val="ListParagraph"/>
-        <w:numPr>
-          <w:ilvl w:val="0"/>
-          <w:numId w:val="13"/>
-        </w:numPr>
-        <w:spacing w:after="0" w:line="240" w:lineRule="auto"/>
-        <w:rPr>
-          <w:rFonts w:ascii="Times New Roman" w:hAnsi="Times New Roman" w:cs="Times New Roman"/>
-        </w:rPr>
-      </w:pPr>
-      <w:r>
-        <w:rPr>
-          <w:rFonts w:ascii="Times New Roman" w:hAnsi="Times New Roman" w:cs="Times New Roman"/>
-        </w:rPr>
-        <w:t>Worked with project management on the layout and needed aspects of UX design and what aspects of the website layout needed</w:t>
-      </w:r>
-    </w:p>
-    <w:p>
-      <w:pPr>
-        <w:pStyle w:val="ListParagraph"/>
-        <w:numPr>
-          <w:ilvl w:val="0"/>
-          <w:numId w:val="13"/>
-        </w:numPr>
-        <w:spacing w:after="0" w:line="240" w:lineRule="auto"/>
-        <w:rPr>
-          <w:rFonts w:ascii="Times New Roman" w:hAnsi="Times New Roman" w:cs="Times New Roman"/>
-        </w:rPr>
-      </w:pPr>
-      <w:r>
-        <w:rPr>
-          <w:rFonts w:ascii="Times New Roman" w:hAnsi="Times New Roman" w:cs="Times New Roman"/>
-        </w:rPr>
-        <w:lastRenderedPageBreak/>
-        <w:t>Designed the company logo, website layout, helped build SEO plan, plan and manage meetings with other interns, and 3-D designed and edited videos for company usage</w:t>
-      </w:r>
-    </w:p>
-    <w:p>
-      <w:pPr>
-        <w:spacing w:after="0" w:line="240" w:lineRule="auto"/>
+      </w:pPr>
+      <w:r>
         <w:rPr>
           <w:rFonts w:ascii="Times New Roman" w:hAnsi="Times New Roman" w:cs="Times New Roman"/>
           <w:b/>
           <w:bCs/>
           <w:u w:val="single"/>
         </w:rPr>
-      </w:pPr>
-      <w:r>
+        <w:t xml:space="preserve">Education </w:t>
+      </w:r>
+    </w:p>
+    <w:p>
+      <w:pPr>
+        <w:spacing w:after="0" w:line="240" w:lineRule="auto"/>
+        <w:rPr>
+          <w:rFonts w:ascii="Times New Roman" w:hAnsi="Times New Roman" w:cs="Times New Roman"/>
+        </w:rPr>
+      </w:pPr>
+      <w:r>
+        <w:rPr>
+          <w:rFonts w:ascii="Times New Roman" w:hAnsi="Times New Roman" w:cs="Times New Roman"/>
+        </w:rPr>
+        <w:t xml:space="preserve">Barry University </w:t>
+      </w:r>
+      <w:r>
+        <w:tab/>
+      </w:r>
+      <w:r>
+        <w:tab/>
+      </w:r>
+      <w:r>
+        <w:tab/>
+      </w:r>
+      <w:r>
+        <w:tab/>
+      </w:r>
+      <w:r>
+        <w:tab/>
+      </w:r>
+      <w:r>
+        <w:tab/>
+      </w:r>
+      <w:r>
+        <w:tab/>
+      </w:r>
+      <w:r>
+        <w:tab/>
+      </w:r>
+      <w:r>
+        <w:tab/>
+      </w:r>
+      <w:r>
+        <w:rPr>
+          <w:rFonts w:ascii="Times New Roman" w:hAnsi="Times New Roman" w:cs="Times New Roman"/>
+        </w:rPr>
+        <w:t xml:space="preserve">                                  Miami, FL</w:t>
+      </w:r>
+    </w:p>
+    <w:p>
+      <w:pPr>
+        <w:spacing w:after="0" w:line="240" w:lineRule="auto"/>
+        <w:rPr>
+          <w:rFonts w:ascii="Times New Roman" w:hAnsi="Times New Roman" w:cs="Times New Roman"/>
+        </w:rPr>
+      </w:pPr>
+      <w:r>
+        <w:rPr>
+          <w:rFonts w:ascii="Times New Roman" w:hAnsi="Times New Roman" w:cs="Times New Roman"/>
+        </w:rPr>
+        <w:t>Bachelor of Computer Information Science with the specialization of digital media                                              May 2023</w:t>
+      </w:r>
+    </w:p>
+    <w:p>
+      <w:pPr>
+        <w:pStyle w:val="ListParagraph"/>
+        <w:numPr>
+          <w:ilvl w:val="0"/>
+          <w:numId w:val="2"/>
+        </w:numPr>
+        <w:spacing w:after="0" w:line="240" w:lineRule="auto"/>
+        <w:rPr>
+          <w:rFonts w:ascii="Times New Roman" w:hAnsi="Times New Roman" w:cs="Times New Roman"/>
+        </w:rPr>
+      </w:pPr>
+      <w:r>
+        <w:rPr>
+          <w:rFonts w:ascii="Times New Roman" w:hAnsi="Times New Roman" w:cs="Times New Roman"/>
+        </w:rPr>
+        <w:t xml:space="preserve">Recipient of Presidential Scholarship </w:t>
+      </w:r>
+    </w:p>
+    <w:p>
+      <w:pPr>
+        <w:spacing w:after="0" w:line="240" w:lineRule="auto"/>
+        <w:ind w:left="360"/>
+        <w:rPr>
+          <w:rFonts w:ascii="Times New Roman" w:hAnsi="Times New Roman" w:cs="Times New Roman"/>
+        </w:rPr>
+      </w:pPr>
+    </w:p>
+    <w:p>
+      <w:pPr>
+        <w:spacing w:after="0" w:line="240" w:lineRule="auto"/>
         <w:rPr>
           <w:rFonts w:ascii="Times New Roman" w:hAnsi="Times New Roman" w:cs="Times New Roman"/>
           <w:b/>
           <w:bCs/>
           <w:u w:val="single"/>
         </w:rPr>
-        <w:t>Leadership Experience</w:t>
-      </w:r>
-    </w:p>
-    <w:p>
-      <w:pPr>
-        <w:pStyle w:val="ListParagraph"/>
-        <w:numPr>
-          <w:ilvl w:val="0"/>
-          <w:numId w:val="3"/>
-        </w:numPr>
-        <w:spacing w:after="0" w:line="240" w:lineRule="auto"/>
-        <w:rPr>
-          <w:rFonts w:ascii="Times New Roman" w:hAnsi="Times New Roman" w:cs="Times New Roman"/>
-        </w:rPr>
-      </w:pPr>
-      <w:r>
-        <w:rPr>
-          <w:rFonts w:ascii="Times New Roman" w:hAnsi="Times New Roman" w:cs="Times New Roman"/>
-        </w:rPr>
-        <w:t>Emerging Leadership Program (ELP)</w:t>
-      </w:r>
-    </w:p>
-    <w:p>
-      <w:pPr>
-        <w:pStyle w:val="ListParagraph"/>
-        <w:numPr>
-          <w:ilvl w:val="1"/>
-          <w:numId w:val="3"/>
-        </w:numPr>
-        <w:spacing w:after="0" w:line="240" w:lineRule="auto"/>
-        <w:rPr>
-          <w:rFonts w:ascii="Times New Roman" w:hAnsi="Times New Roman" w:cs="Times New Roman"/>
-        </w:rPr>
-      </w:pPr>
-      <w:r>
-        <w:rPr>
-          <w:rFonts w:ascii="Times New Roman" w:hAnsi="Times New Roman" w:cs="Times New Roman"/>
-        </w:rPr>
-        <w:t xml:space="preserve">Worked with mentors in my previous major marine biology and minor in chemistry, networked with students and faculty, workshops for the school on how to improve campus life </w:t>
-      </w:r>
-    </w:p>
-    <w:p>
-      <w:pPr>
-        <w:pStyle w:val="ListParagraph"/>
-        <w:numPr>
-          <w:ilvl w:val="0"/>
-          <w:numId w:val="3"/>
-        </w:numPr>
-        <w:spacing w:after="0" w:line="240" w:lineRule="auto"/>
-        <w:rPr>
-          <w:rFonts w:ascii="Times New Roman" w:hAnsi="Times New Roman" w:cs="Times New Roman"/>
-        </w:rPr>
-      </w:pPr>
-      <w:r>
-        <w:rPr>
-          <w:rFonts w:ascii="Times New Roman" w:hAnsi="Times New Roman" w:cs="Times New Roman"/>
-        </w:rPr>
-        <w:t>Orientation Team</w:t>
-      </w:r>
-    </w:p>
-    <w:p>
-      <w:pPr>
-        <w:pStyle w:val="ListParagraph"/>
-        <w:numPr>
-          <w:ilvl w:val="1"/>
-          <w:numId w:val="3"/>
-        </w:numPr>
-        <w:spacing w:after="0" w:line="240" w:lineRule="auto"/>
-        <w:rPr>
-          <w:rFonts w:ascii="Times New Roman" w:hAnsi="Times New Roman" w:cs="Times New Roman"/>
-        </w:rPr>
-      </w:pPr>
-      <w:r>
-        <w:rPr>
-          <w:rFonts w:ascii="Times New Roman" w:hAnsi="Times New Roman" w:cs="Times New Roman"/>
-        </w:rPr>
-        <w:t xml:space="preserve">In charge of yours for incoming freshmen and parents, helped students </w:t>
-      </w:r>
-      <w:r>
-        <w:rPr>
-          <w:rFonts w:ascii="Times New Roman" w:hAnsi="Times New Roman" w:cs="Times New Roman"/>
-        </w:rPr>
-        <w:t xml:space="preserve">get comfortable to college environment, answered all questions about campus </w:t>
-      </w:r>
-      <w:r>
-        <w:rPr>
-          <w:rFonts w:ascii="Times New Roman" w:hAnsi="Times New Roman" w:cs="Times New Roman"/>
-        </w:rPr>
-        <w:t xml:space="preserve">life, </w:t>
-      </w:r>
-      <w:r>
-        <w:rPr>
-          <w:rFonts w:ascii="Times New Roman" w:hAnsi="Times New Roman" w:cs="Times New Roman"/>
-        </w:rPr>
-        <w:t xml:space="preserve">received </w:t>
-      </w:r>
-      <w:r>
-        <w:rPr>
-          <w:rFonts w:ascii="Times New Roman" w:hAnsi="Times New Roman" w:cs="Times New Roman"/>
-        </w:rPr>
-        <w:t>training on campus resources to manage undergraduate students</w:t>
-      </w:r>
-    </w:p>
-    <w:p>
-      <w:pPr>
-        <w:pStyle w:val="ListParagraph"/>
-        <w:numPr>
-          <w:ilvl w:val="0"/>
-          <w:numId w:val="3"/>
-        </w:numPr>
-        <w:spacing w:after="0" w:line="240" w:lineRule="auto"/>
-        <w:rPr>
-          <w:rFonts w:ascii="Times New Roman" w:hAnsi="Times New Roman" w:cs="Times New Roman"/>
-        </w:rPr>
-      </w:pPr>
-      <w:r>
-        <w:rPr>
-          <w:rFonts w:ascii="Times New Roman" w:hAnsi="Times New Roman" w:cs="Times New Roman"/>
-        </w:rPr>
-        <w:t>Dean’s Student Advisory Committee</w:t>
-      </w:r>
-    </w:p>
-    <w:p>
-      <w:pPr>
-        <w:pStyle w:val="ListParagraph"/>
-        <w:numPr>
-          <w:ilvl w:val="1"/>
-          <w:numId w:val="3"/>
-        </w:numPr>
-        <w:spacing w:after="0" w:line="240" w:lineRule="auto"/>
-        <w:rPr>
-          <w:rFonts w:ascii="Times New Roman" w:hAnsi="Times New Roman" w:cs="Times New Roman"/>
-        </w:rPr>
-      </w:pPr>
-      <w:r>
-        <w:rPr>
-          <w:rFonts w:ascii="Times New Roman" w:hAnsi="Times New Roman" w:cs="Times New Roman"/>
-        </w:rPr>
-        <w:t>Had monthly meeting</w:t>
-      </w:r>
-      <w:r>
-        <w:rPr>
-          <w:rFonts w:ascii="Times New Roman" w:hAnsi="Times New Roman" w:cs="Times New Roman"/>
-        </w:rPr>
-        <w:t>s</w:t>
-      </w:r>
-      <w:r>
-        <w:rPr>
-          <w:rFonts w:ascii="Times New Roman" w:hAnsi="Times New Roman" w:cs="Times New Roman"/>
-        </w:rPr>
-        <w:t xml:space="preserve"> with the Dean of Art’s and Science </w:t>
-      </w:r>
-      <w:r>
-        <w:rPr>
-          <w:rFonts w:ascii="Times New Roman" w:hAnsi="Times New Roman" w:cs="Times New Roman"/>
-        </w:rPr>
-        <w:t xml:space="preserve">about how to improve student life and what the dean should be aware of in </w:t>
-      </w:r>
-      <w:r>
-        <w:rPr>
-          <w:rFonts w:ascii="Times New Roman" w:hAnsi="Times New Roman" w:cs="Times New Roman"/>
-        </w:rPr>
-        <w:t>the science department</w:t>
-      </w:r>
-    </w:p>
-    <w:p>
-      <w:pPr>
-        <w:pStyle w:val="ListParagraph"/>
-        <w:numPr>
-          <w:ilvl w:val="0"/>
-          <w:numId w:val="3"/>
-        </w:numPr>
-        <w:spacing w:after="0" w:line="240" w:lineRule="auto"/>
-        <w:rPr>
-          <w:rFonts w:ascii="Times New Roman" w:hAnsi="Times New Roman" w:cs="Times New Roman"/>
-        </w:rPr>
-      </w:pPr>
-      <w:r>
-        <w:rPr>
-          <w:rFonts w:ascii="Times New Roman" w:hAnsi="Times New Roman" w:cs="Times New Roman"/>
-        </w:rPr>
-        <w:t>ROADS</w:t>
-      </w:r>
-    </w:p>
-    <w:p>
-      <w:pPr>
-        <w:pStyle w:val="ListParagraph"/>
-        <w:numPr>
-          <w:ilvl w:val="1"/>
-          <w:numId w:val="3"/>
-        </w:numPr>
-        <w:spacing w:after="0" w:line="240" w:lineRule="auto"/>
-        <w:rPr>
-          <w:rFonts w:ascii="Times New Roman" w:hAnsi="Times New Roman" w:cs="Times New Roman"/>
-        </w:rPr>
-      </w:pPr>
-      <w:r>
-        <w:rPr>
-          <w:rFonts w:ascii="Times New Roman" w:hAnsi="Times New Roman" w:cs="Times New Roman"/>
-        </w:rPr>
-        <w:t xml:space="preserve">Research on the effects of honey </w:t>
-      </w:r>
-      <w:r>
-        <w:rPr>
-          <w:rFonts w:ascii="Times New Roman" w:hAnsi="Times New Roman" w:cs="Times New Roman"/>
-        </w:rPr>
-        <w:t xml:space="preserve">in stomach bacteria, created different </w:t>
-      </w:r>
-      <w:r>
-        <w:rPr>
-          <w:rFonts w:ascii="Times New Roman" w:hAnsi="Times New Roman" w:cs="Times New Roman"/>
-        </w:rPr>
-        <w:t>cultures and swabbed different bacteria</w:t>
-      </w:r>
-      <w:r>
-        <w:rPr>
-          <w:rFonts w:ascii="Times New Roman" w:hAnsi="Times New Roman" w:cs="Times New Roman"/>
-        </w:rPr>
-        <w:t>, worked with a local bee farm from a professor</w:t>
-      </w:r>
-    </w:p>
-    <w:p>
-      <w:pPr>
-        <w:pStyle w:val="ListParagraph"/>
-        <w:numPr>
-          <w:ilvl w:val="0"/>
-          <w:numId w:val="3"/>
-        </w:numPr>
-        <w:spacing w:after="0" w:line="240" w:lineRule="auto"/>
-        <w:rPr>
-          <w:rFonts w:ascii="Times New Roman" w:hAnsi="Times New Roman" w:cs="Times New Roman"/>
-        </w:rPr>
-      </w:pPr>
-      <w:r>
-        <w:rPr>
-          <w:rFonts w:ascii="Times New Roman" w:hAnsi="Times New Roman" w:cs="Times New Roman"/>
-        </w:rPr>
-        <w:t>PRIDE in Action! (President)</w:t>
-      </w:r>
-    </w:p>
-    <w:p>
-      <w:pPr>
-        <w:pStyle w:val="ListParagraph"/>
-        <w:numPr>
-          <w:ilvl w:val="1"/>
-          <w:numId w:val="3"/>
-        </w:numPr>
-        <w:spacing w:after="0" w:line="240" w:lineRule="auto"/>
-        <w:rPr>
-          <w:rFonts w:ascii="Times New Roman" w:hAnsi="Times New Roman" w:cs="Times New Roman"/>
-        </w:rPr>
-      </w:pPr>
-      <w:r>
-        <w:rPr>
-          <w:rFonts w:ascii="Times New Roman" w:hAnsi="Times New Roman" w:cs="Times New Roman"/>
-        </w:rPr>
-        <w:t xml:space="preserve">The LGBTQ+ club at Barry University, created events for students and faculty, </w:t>
-      </w:r>
-      <w:r>
-        <w:rPr>
-          <w:rFonts w:ascii="Times New Roman" w:hAnsi="Times New Roman" w:cs="Times New Roman"/>
-        </w:rPr>
-        <w:t xml:space="preserve">talked at seminars about gender equality, training with faculty upon </w:t>
-      </w:r>
-      <w:r>
-        <w:rPr>
-          <w:rFonts w:ascii="Times New Roman" w:hAnsi="Times New Roman" w:cs="Times New Roman"/>
-        </w:rPr>
-        <w:t xml:space="preserve">pronouns, </w:t>
-      </w:r>
-      <w:r>
-        <w:rPr>
-          <w:rFonts w:ascii="Times New Roman" w:hAnsi="Times New Roman" w:cs="Times New Roman"/>
-        </w:rPr>
-        <w:t xml:space="preserve">helped promote food drive for thanksgiving </w:t>
-      </w:r>
-    </w:p>
-    <w:p>
-      <w:pPr>
-        <w:pStyle w:val="ListParagraph"/>
-        <w:numPr>
-          <w:ilvl w:val="0"/>
-          <w:numId w:val="3"/>
-        </w:numPr>
-        <w:spacing w:after="0" w:line="240" w:lineRule="auto"/>
-        <w:rPr>
-          <w:rFonts w:ascii="Times New Roman" w:hAnsi="Times New Roman" w:cs="Times New Roman"/>
-        </w:rPr>
-      </w:pPr>
-      <w:r>
-        <w:rPr>
-          <w:rFonts w:ascii="Times New Roman" w:hAnsi="Times New Roman" w:cs="Times New Roman"/>
-        </w:rPr>
-        <w:t>Green Team</w:t>
-      </w:r>
-    </w:p>
-    <w:p>
-      <w:pPr>
-        <w:pStyle w:val="ListParagraph"/>
-        <w:numPr>
-          <w:ilvl w:val="1"/>
-          <w:numId w:val="3"/>
-        </w:numPr>
-        <w:spacing w:after="0" w:line="240" w:lineRule="auto"/>
-        <w:rPr>
-          <w:rFonts w:ascii="Times New Roman" w:hAnsi="Times New Roman" w:cs="Times New Roman"/>
-        </w:rPr>
-      </w:pPr>
-      <w:r>
-        <w:rPr>
-          <w:rFonts w:ascii="Times New Roman" w:hAnsi="Times New Roman" w:cs="Times New Roman"/>
-        </w:rPr>
-        <w:t xml:space="preserve">Collaborated with students to improve school carbon footprint, help </w:t>
-      </w:r>
-      <w:r>
-        <w:rPr>
-          <w:rFonts w:ascii="Times New Roman" w:hAnsi="Times New Roman" w:cs="Times New Roman"/>
-        </w:rPr>
-        <w:t>enforce proper recycling on campus and deposable of batteries</w:t>
-      </w:r>
-    </w:p>
-    <w:p>
-      <w:pPr>
-        <w:pStyle w:val="ListParagraph"/>
-        <w:numPr>
-          <w:ilvl w:val="0"/>
-          <w:numId w:val="3"/>
-        </w:numPr>
-        <w:spacing w:after="0" w:line="240" w:lineRule="auto"/>
-        <w:rPr>
-          <w:rFonts w:ascii="Times New Roman" w:hAnsi="Times New Roman" w:cs="Times New Roman"/>
-        </w:rPr>
-      </w:pPr>
-      <w:r>
-        <w:rPr>
-          <w:rFonts w:ascii="Times New Roman" w:hAnsi="Times New Roman" w:cs="Times New Roman"/>
-        </w:rPr>
-        <w:t>College Democrats</w:t>
-      </w:r>
-    </w:p>
-    <w:p>
-      <w:pPr>
-        <w:pStyle w:val="ListParagraph"/>
-        <w:numPr>
-          <w:ilvl w:val="1"/>
-          <w:numId w:val="3"/>
-        </w:numPr>
-        <w:spacing w:after="0" w:line="240" w:lineRule="auto"/>
-        <w:rPr>
-          <w:rFonts w:ascii="Times New Roman" w:hAnsi="Times New Roman" w:cs="Times New Roman"/>
-        </w:rPr>
-      </w:pPr>
-      <w:r>
-        <w:rPr>
-          <w:rFonts w:ascii="Times New Roman" w:hAnsi="Times New Roman" w:cs="Times New Roman"/>
-        </w:rPr>
-        <w:t>Helped get students to vote</w:t>
-      </w:r>
-    </w:p>
-    <w:p>
-      <w:pPr>
-        <w:pStyle w:val="ListParagraph"/>
-        <w:numPr>
-          <w:ilvl w:val="0"/>
-          <w:numId w:val="3"/>
-        </w:numPr>
-        <w:spacing w:after="0" w:line="240" w:lineRule="auto"/>
-        <w:rPr>
-          <w:rFonts w:ascii="Times New Roman" w:hAnsi="Times New Roman" w:cs="Times New Roman"/>
-        </w:rPr>
-      </w:pPr>
-      <w:r>
-        <w:rPr>
-          <w:rFonts w:ascii="Times New Roman" w:hAnsi="Times New Roman" w:cs="Times New Roman"/>
-        </w:rPr>
-        <w:t>Coalition student leader</w:t>
-      </w:r>
-    </w:p>
-    <w:p>
-      <w:pPr>
-        <w:pStyle w:val="ListParagraph"/>
-        <w:numPr>
-          <w:ilvl w:val="1"/>
-          <w:numId w:val="3"/>
-        </w:numPr>
-        <w:spacing w:after="0" w:line="240" w:lineRule="auto"/>
-        <w:rPr>
-          <w:rFonts w:ascii="Times New Roman" w:hAnsi="Times New Roman" w:cs="Times New Roman"/>
-        </w:rPr>
-      </w:pPr>
-      <w:r>
-        <w:rPr>
-          <w:rFonts w:ascii="Times New Roman" w:hAnsi="Times New Roman" w:cs="Times New Roman"/>
-        </w:rPr>
-        <w:t xml:space="preserve">Worked on racial equality on campus, </w:t>
-      </w:r>
-      <w:r>
-        <w:rPr>
-          <w:rFonts w:ascii="Times New Roman" w:hAnsi="Times New Roman" w:cs="Times New Roman"/>
-        </w:rPr>
-        <w:t>unite with other students to use Corq for clubs and different events on campus, helped create a</w:t>
-      </w:r>
-      <w:r>
-        <w:rPr>
-          <w:rFonts w:ascii="Times New Roman" w:hAnsi="Times New Roman" w:cs="Times New Roman"/>
-        </w:rPr>
-        <w:t xml:space="preserve">n </w:t>
-      </w:r>
-      <w:r>
-        <w:rPr>
-          <w:rFonts w:ascii="Times New Roman" w:hAnsi="Times New Roman" w:cs="Times New Roman"/>
-        </w:rPr>
-        <w:t>organizational</w:t>
-      </w:r>
-      <w:r>
-        <w:rPr>
-          <w:rFonts w:ascii="Times New Roman" w:hAnsi="Times New Roman" w:cs="Times New Roman"/>
-        </w:rPr>
-        <w:t xml:space="preserve"> calendar where students can know what clubs are putting on events and school events so they don’t interfere</w:t>
-      </w:r>
-      <w:r>
-        <w:rPr>
-          <w:rFonts w:ascii="Times New Roman" w:hAnsi="Times New Roman" w:cs="Times New Roman"/>
-        </w:rPr>
-        <w:t xml:space="preserve"> with each other</w:t>
-      </w:r>
-    </w:p>
-    <w:p>
-      <w:pPr>
-        <w:spacing w:after="0" w:line="240" w:lineRule="auto"/>
-        <w:rPr>
-          <w:rFonts w:ascii="Times New Roman" w:hAnsi="Times New Roman" w:cs="Times New Roman"/>
-        </w:rPr>
-      </w:pPr>
-    </w:p>
-    <w:p>
-      <w:pPr>
-        <w:spacing w:after="0" w:line="240" w:lineRule="auto"/>
+      </w:pPr>
+      <w:r>
         <w:rPr>
           <w:rFonts w:ascii="Times New Roman" w:hAnsi="Times New Roman" w:cs="Times New Roman"/>
           <w:b/>
           <w:bCs/>
           <w:u w:val="single"/>
         </w:rPr>
-      </w:pPr>
+        <w:t xml:space="preserve">Job </w:t>
+      </w:r>
       <w:r>
         <w:rPr>
           <w:rFonts w:ascii="Times New Roman" w:hAnsi="Times New Roman" w:cs="Times New Roman"/>
@@ -1696,268 +821,632 @@
           <w:bCs/>
           <w:u w:val="single"/>
         </w:rPr>
-        <w:t>Awards</w:t>
-      </w:r>
-      <w:r>
+        <w:t xml:space="preserve">Experience </w:t>
+      </w:r>
+    </w:p>
+    <w:p>
+      <w:pPr>
+        <w:spacing w:after="0" w:line="240" w:lineRule="auto"/>
+        <w:rPr>
+          <w:rFonts w:ascii="Times New Roman" w:hAnsi="Times New Roman" w:cs="Times New Roman"/>
+        </w:rPr>
+      </w:pPr>
+      <w:proofErr w:type="spellStart"/>
+      <w:r>
+        <w:rPr>
+          <w:rFonts w:ascii="Times New Roman" w:hAnsi="Times New Roman" w:cs="Times New Roman"/>
+        </w:rPr>
+        <w:t>XDigitaal</w:t>
+      </w:r>
+      <w:proofErr w:type="spellEnd"/>
+      <w:r>
+        <w:rPr>
+          <w:rFonts w:ascii="Times New Roman" w:hAnsi="Times New Roman" w:cs="Times New Roman"/>
+        </w:rPr>
+        <w:t xml:space="preserve"> inc.       </w:t>
+      </w:r>
+    </w:p>
+    <w:p>
+      <w:pPr>
+        <w:spacing w:after="0" w:line="240" w:lineRule="auto"/>
+        <w:rPr>
+          <w:rFonts w:ascii="Times New Roman" w:hAnsi="Times New Roman" w:cs="Times New Roman"/>
+        </w:rPr>
+      </w:pPr>
+      <w:r>
+        <w:rPr>
+          <w:rFonts w:ascii="Times New Roman" w:hAnsi="Times New Roman" w:cs="Times New Roman"/>
+        </w:rPr>
+        <w:t>UX Designer Internship                                                                                                                          July 2021- May 2022</w:t>
+      </w:r>
+    </w:p>
+    <w:p>
+      <w:pPr>
+        <w:pStyle w:val="ListParagraph"/>
+        <w:numPr>
+          <w:ilvl w:val="0"/>
+          <w:numId w:val="13"/>
+        </w:numPr>
+        <w:spacing w:after="0" w:line="240" w:lineRule="auto"/>
+        <w:rPr>
+          <w:rFonts w:ascii="Times New Roman" w:hAnsi="Times New Roman" w:cs="Times New Roman"/>
+        </w:rPr>
+      </w:pPr>
+      <w:r>
+        <w:rPr>
+          <w:rFonts w:ascii="Times New Roman" w:hAnsi="Times New Roman" w:cs="Times New Roman"/>
+        </w:rPr>
+        <w:t>Worked with the back-end development team to help build the front end of the website</w:t>
+      </w:r>
+    </w:p>
+    <w:p>
+      <w:pPr>
+        <w:pStyle w:val="ListParagraph"/>
+        <w:numPr>
+          <w:ilvl w:val="0"/>
+          <w:numId w:val="13"/>
+        </w:numPr>
+        <w:spacing w:after="0" w:line="240" w:lineRule="auto"/>
+        <w:rPr>
+          <w:rFonts w:ascii="Times New Roman" w:hAnsi="Times New Roman" w:cs="Times New Roman"/>
+        </w:rPr>
+      </w:pPr>
+      <w:r>
+        <w:rPr>
+          <w:rFonts w:ascii="Times New Roman" w:hAnsi="Times New Roman" w:cs="Times New Roman"/>
+        </w:rPr>
+        <w:t>Worked with project management on the layout and needed aspects of UX design and what aspects of the website layout needed</w:t>
+      </w:r>
+    </w:p>
+    <w:p>
+      <w:pPr>
+        <w:pStyle w:val="ListParagraph"/>
+        <w:numPr>
+          <w:ilvl w:val="0"/>
+          <w:numId w:val="13"/>
+        </w:numPr>
+        <w:spacing w:after="0" w:line="240" w:lineRule="auto"/>
+        <w:rPr>
+          <w:rFonts w:ascii="Times New Roman" w:hAnsi="Times New Roman" w:cs="Times New Roman"/>
+        </w:rPr>
+      </w:pPr>
+      <w:r>
+        <w:rPr>
+          <w:rFonts w:ascii="Times New Roman" w:hAnsi="Times New Roman" w:cs="Times New Roman"/>
+        </w:rPr>
+        <w:t xml:space="preserve">Designed the company logo, website layout, helped build SEO plan, plan and manage meetings with other interns, and 3-D designed and edited videos for company </w:t>
+      </w:r>
+      <w:r>
+        <w:rPr>
+          <w:rFonts w:ascii="Times New Roman" w:hAnsi="Times New Roman" w:cs="Times New Roman"/>
+        </w:rPr>
+        <w:t>usage</w:t>
+      </w:r>
+    </w:p>
+    <w:p>
+      <w:pPr>
+        <w:spacing w:after="0" w:line="240" w:lineRule="auto"/>
+        <w:rPr>
+          <w:rFonts w:ascii="Times New Roman" w:hAnsi="Times New Roman" w:cs="Times New Roman"/>
+        </w:rPr>
+      </w:pPr>
+      <w:r>
+        <w:rPr>
+          <w:rFonts w:ascii="Times New Roman" w:hAnsi="Times New Roman" w:cs="Times New Roman"/>
+        </w:rPr>
+        <w:t xml:space="preserve">Smoothie King </w:t>
+      </w:r>
+      <w:r>
+        <w:tab/>
+      </w:r>
+      <w:r>
+        <w:tab/>
+      </w:r>
+      <w:r>
+        <w:tab/>
+      </w:r>
+      <w:r>
+        <w:tab/>
+      </w:r>
+      <w:r>
+        <w:tab/>
+      </w:r>
+      <w:r>
+        <w:tab/>
+      </w:r>
+      <w:r>
+        <w:tab/>
+      </w:r>
+      <w:r>
+        <w:tab/>
+      </w:r>
+      <w:r>
+        <w:tab/>
+      </w:r>
+      <w:r>
+        <w:rPr>
+          <w:rFonts w:ascii="Times New Roman" w:hAnsi="Times New Roman" w:cs="Times New Roman"/>
+        </w:rPr>
+        <w:t xml:space="preserve">                                               Miami, FL</w:t>
+      </w:r>
+    </w:p>
+    <w:p>
+      <w:pPr>
+        <w:spacing w:after="0" w:line="240" w:lineRule="auto"/>
+        <w:rPr>
+          <w:rFonts w:ascii="Times New Roman" w:hAnsi="Times New Roman" w:cs="Times New Roman"/>
+        </w:rPr>
+      </w:pPr>
+      <w:r>
+        <w:rPr>
+          <w:rFonts w:ascii="Times New Roman" w:hAnsi="Times New Roman" w:cs="Times New Roman"/>
+        </w:rPr>
+        <w:t xml:space="preserve">Team Member                                   </w:t>
+      </w:r>
+      <w:r>
+        <w:tab/>
+      </w:r>
+      <w:r>
+        <w:tab/>
+      </w:r>
+      <w:r>
+        <w:tab/>
+      </w:r>
+      <w:r>
+        <w:tab/>
+      </w:r>
+      <w:r>
+        <w:tab/>
+      </w:r>
+      <w:r>
+        <w:tab/>
+      </w:r>
+      <w:r>
+        <w:rPr>
+          <w:rFonts w:ascii="Times New Roman" w:hAnsi="Times New Roman" w:cs="Times New Roman"/>
+        </w:rPr>
+        <w:t xml:space="preserve">                    February 2020 – May 2020</w:t>
+      </w:r>
+    </w:p>
+    <w:p>
+      <w:pPr>
+        <w:pStyle w:val="ListParagraph"/>
+        <w:numPr>
+          <w:ilvl w:val="0"/>
+          <w:numId w:val="2"/>
+        </w:numPr>
+        <w:spacing w:after="0" w:line="240" w:lineRule="auto"/>
+        <w:rPr>
+          <w:rFonts w:ascii="Times New Roman" w:hAnsi="Times New Roman" w:cs="Times New Roman"/>
+        </w:rPr>
+      </w:pPr>
+      <w:r>
+        <w:rPr>
+          <w:rFonts w:ascii="Times New Roman" w:hAnsi="Times New Roman" w:cs="Times New Roman"/>
+        </w:rPr>
+        <w:t xml:space="preserve">Monitored inventory shipments and counts up to 10 times daily; identified discrepancies and implemented corrective action </w:t>
+      </w:r>
+    </w:p>
+    <w:p>
+      <w:pPr>
+        <w:pStyle w:val="ListParagraph"/>
+        <w:numPr>
+          <w:ilvl w:val="0"/>
+          <w:numId w:val="2"/>
+        </w:numPr>
+        <w:spacing w:after="0" w:line="240" w:lineRule="auto"/>
+        <w:rPr>
+          <w:rFonts w:ascii="Times New Roman" w:hAnsi="Times New Roman" w:cs="Times New Roman"/>
+        </w:rPr>
+      </w:pPr>
+      <w:r>
+        <w:rPr>
+          <w:rFonts w:ascii="Times New Roman" w:hAnsi="Times New Roman" w:cs="Times New Roman"/>
+        </w:rPr>
+        <w:t>Interacted with 200+ guests daily by providing quality customer service and offering product recommendations for optimal experience.</w:t>
+      </w:r>
+    </w:p>
+    <w:p>
+      <w:pPr>
+        <w:spacing w:after="0" w:line="240" w:lineRule="auto"/>
+        <w:rPr>
+          <w:rFonts w:ascii="Times New Roman" w:hAnsi="Times New Roman" w:cs="Times New Roman"/>
+        </w:rPr>
+      </w:pPr>
+      <w:r>
+        <w:rPr>
+          <w:rFonts w:ascii="Times New Roman" w:hAnsi="Times New Roman" w:cs="Times New Roman"/>
+        </w:rPr>
+        <w:t>Aeropostale                                                                                                                                                             Sunrise, FL</w:t>
+      </w:r>
+    </w:p>
+    <w:p>
+      <w:pPr>
+        <w:spacing w:after="0" w:line="240" w:lineRule="auto"/>
+        <w:rPr>
+          <w:rFonts w:ascii="Times New Roman" w:hAnsi="Times New Roman" w:cs="Times New Roman"/>
+        </w:rPr>
+      </w:pPr>
+      <w:r>
+        <w:rPr>
+          <w:rFonts w:ascii="Times New Roman" w:hAnsi="Times New Roman" w:cs="Times New Roman"/>
+        </w:rPr>
+        <w:t>Sales Associate                                                                                                                                       May 2021- June 2021</w:t>
+      </w:r>
+    </w:p>
+    <w:p>
+      <w:pPr>
+        <w:pStyle w:val="ListParagraph"/>
+        <w:numPr>
+          <w:ilvl w:val="0"/>
+          <w:numId w:val="7"/>
+        </w:numPr>
+        <w:spacing w:after="0" w:line="240" w:lineRule="auto"/>
+        <w:rPr>
+          <w:rFonts w:ascii="Times New Roman" w:hAnsi="Times New Roman" w:cs="Times New Roman"/>
+        </w:rPr>
+      </w:pPr>
+      <w:r>
+        <w:rPr>
+          <w:rFonts w:ascii="Times New Roman" w:hAnsi="Times New Roman" w:cs="Times New Roman"/>
+        </w:rPr>
+        <w:t xml:space="preserve">Collaborated with a team of </w:t>
+      </w:r>
+      <w:r>
+        <w:rPr>
+          <w:rFonts w:ascii="Times New Roman" w:hAnsi="Times New Roman" w:cs="Times New Roman"/>
+        </w:rPr>
+        <w:t>7-</w:t>
+      </w:r>
+      <w:r>
+        <w:rPr>
+          <w:rFonts w:ascii="Times New Roman" w:hAnsi="Times New Roman" w:cs="Times New Roman"/>
+        </w:rPr>
+        <w:t>10 to achieve daily sales goals</w:t>
+      </w:r>
+    </w:p>
+    <w:p>
+      <w:pPr>
+        <w:pStyle w:val="ListParagraph"/>
+        <w:numPr>
+          <w:ilvl w:val="0"/>
+          <w:numId w:val="7"/>
+        </w:numPr>
+        <w:spacing w:after="0" w:line="240" w:lineRule="auto"/>
+        <w:rPr>
+          <w:rFonts w:ascii="Times New Roman" w:hAnsi="Times New Roman" w:cs="Times New Roman"/>
+        </w:rPr>
+      </w:pPr>
+      <w:r>
+        <w:rPr>
+          <w:rFonts w:ascii="Times New Roman" w:hAnsi="Times New Roman" w:cs="Times New Roman"/>
+        </w:rPr>
+        <w:t xml:space="preserve">Maintain the store quality of value and helped customers </w:t>
+      </w:r>
+      <w:r>
+        <w:rPr>
+          <w:rFonts w:ascii="Times New Roman" w:hAnsi="Times New Roman" w:cs="Times New Roman"/>
+        </w:rPr>
+        <w:t xml:space="preserve"> </w:t>
+      </w:r>
+    </w:p>
+    <w:p>
+      <w:pPr>
+        <w:pStyle w:val="ListParagraph"/>
+        <w:numPr>
+          <w:ilvl w:val="0"/>
+          <w:numId w:val="7"/>
+        </w:numPr>
+        <w:spacing w:after="0" w:line="240" w:lineRule="auto"/>
+        <w:rPr>
+          <w:rFonts w:ascii="Times New Roman" w:hAnsi="Times New Roman" w:cs="Times New Roman"/>
+        </w:rPr>
+      </w:pPr>
+      <w:r>
+        <w:rPr>
+          <w:rFonts w:ascii="Times New Roman" w:hAnsi="Times New Roman" w:cs="Times New Roman"/>
+        </w:rPr>
+        <w:t>Greeted over 300 customers daily and provided exceptional service</w:t>
+      </w:r>
+    </w:p>
+    <w:p>
+      <w:pPr>
+        <w:pStyle w:val="ListParagraph"/>
+        <w:numPr>
+          <w:ilvl w:val="0"/>
+          <w:numId w:val="7"/>
+        </w:numPr>
+        <w:spacing w:after="0" w:line="240" w:lineRule="auto"/>
+        <w:rPr>
+          <w:rFonts w:ascii="Times New Roman" w:hAnsi="Times New Roman" w:cs="Times New Roman"/>
+        </w:rPr>
+      </w:pPr>
+      <w:r>
+        <w:rPr>
+          <w:rFonts w:ascii="Times New Roman" w:hAnsi="Times New Roman" w:cs="Times New Roman"/>
+        </w:rPr>
+        <w:t xml:space="preserve">Managed cashiering operations for clothing, </w:t>
+      </w:r>
+      <w:r>
+        <w:rPr>
+          <w:rFonts w:ascii="Times New Roman" w:hAnsi="Times New Roman" w:cs="Times New Roman"/>
+        </w:rPr>
+        <w:t>accessories,</w:t>
+      </w:r>
+      <w:r>
+        <w:rPr>
+          <w:rFonts w:ascii="Times New Roman" w:hAnsi="Times New Roman" w:cs="Times New Roman"/>
+        </w:rPr>
+        <w:t xml:space="preserve"> and </w:t>
+      </w:r>
+      <w:r>
+        <w:rPr>
+          <w:rFonts w:ascii="Times New Roman" w:hAnsi="Times New Roman" w:cs="Times New Roman"/>
+        </w:rPr>
+        <w:t>undergarments</w:t>
+      </w:r>
+      <w:r>
+        <w:rPr>
+          <w:rFonts w:ascii="Times New Roman" w:hAnsi="Times New Roman" w:cs="Times New Roman"/>
+        </w:rPr>
+        <w:t xml:space="preserve"> </w:t>
+      </w:r>
+    </w:p>
+    <w:p>
+      <w:pPr>
+        <w:spacing w:after="0" w:line="240" w:lineRule="auto"/>
+        <w:rPr>
+          <w:rFonts w:ascii="Times New Roman" w:hAnsi="Times New Roman" w:cs="Times New Roman"/>
+        </w:rPr>
+      </w:pPr>
+      <w:r>
+        <w:rPr>
+          <w:rFonts w:ascii="Times New Roman" w:hAnsi="Times New Roman" w:cs="Times New Roman"/>
+        </w:rPr>
+        <w:t xml:space="preserve">Lucky Brand                                                                                                                                                           </w:t>
+      </w:r>
+      <w:r>
+        <w:rPr>
+          <w:rFonts w:ascii="Times New Roman" w:hAnsi="Times New Roman" w:cs="Times New Roman"/>
+        </w:rPr>
+        <w:t>Sunrise, FL</w:t>
+      </w:r>
+    </w:p>
+    <w:p>
+      <w:pPr>
+        <w:spacing w:after="0" w:line="240" w:lineRule="auto"/>
+        <w:rPr>
+          <w:rFonts w:ascii="Times New Roman" w:hAnsi="Times New Roman" w:cs="Times New Roman"/>
+        </w:rPr>
+      </w:pPr>
+      <w:r>
+        <w:rPr>
+          <w:rFonts w:ascii="Times New Roman" w:hAnsi="Times New Roman" w:cs="Times New Roman"/>
+        </w:rPr>
+        <w:t>Shift Leader                                                                                                                                            June 2021- Nov 2021</w:t>
+      </w:r>
+    </w:p>
+    <w:p>
+      <w:pPr>
+        <w:pStyle w:val="ListParagraph"/>
+        <w:numPr>
+          <w:ilvl w:val="0"/>
+          <w:numId w:val="9"/>
+        </w:numPr>
+        <w:spacing w:after="0" w:line="240" w:lineRule="auto"/>
+        <w:rPr>
+          <w:rFonts w:ascii="Times New Roman" w:hAnsi="Times New Roman" w:cs="Times New Roman"/>
+        </w:rPr>
+      </w:pPr>
+      <w:r>
+        <w:rPr>
+          <w:rFonts w:ascii="Times New Roman" w:hAnsi="Times New Roman" w:cs="Times New Roman"/>
+        </w:rPr>
+        <w:t>Managed and oversaw more than five sales associates’ activities and responsibilities at any one time</w:t>
+      </w:r>
+    </w:p>
+    <w:p>
+      <w:pPr>
+        <w:pStyle w:val="ListParagraph"/>
+        <w:numPr>
+          <w:ilvl w:val="0"/>
+          <w:numId w:val="9"/>
+        </w:numPr>
+        <w:spacing w:after="0" w:line="240" w:lineRule="auto"/>
+        <w:rPr>
+          <w:rFonts w:ascii="Times New Roman" w:hAnsi="Times New Roman" w:cs="Times New Roman"/>
+        </w:rPr>
+      </w:pPr>
+      <w:r>
+        <w:rPr>
+          <w:rFonts w:ascii="Times New Roman" w:hAnsi="Times New Roman" w:cs="Times New Roman"/>
+        </w:rPr>
+        <w:t>Performed partial financial accounting for the business including store sales, transactions, traffic, and units</w:t>
+      </w:r>
+    </w:p>
+    <w:p>
+      <w:pPr>
+        <w:pStyle w:val="ListParagraph"/>
+        <w:numPr>
+          <w:ilvl w:val="0"/>
+          <w:numId w:val="9"/>
+        </w:numPr>
+        <w:spacing w:after="0" w:line="240" w:lineRule="auto"/>
+        <w:rPr>
+          <w:rFonts w:ascii="Times New Roman" w:hAnsi="Times New Roman" w:cs="Times New Roman"/>
+        </w:rPr>
+      </w:pPr>
+      <w:r>
+        <w:rPr>
+          <w:rFonts w:ascii="Times New Roman" w:hAnsi="Times New Roman" w:cs="Times New Roman"/>
+        </w:rPr>
+        <w:t>Took responsibility for office management such as ensuring business hours</w:t>
+      </w:r>
+    </w:p>
+    <w:p>
+      <w:pPr>
+        <w:pStyle w:val="ListParagraph"/>
+        <w:numPr>
+          <w:ilvl w:val="0"/>
+          <w:numId w:val="9"/>
+        </w:numPr>
+        <w:spacing w:after="0" w:line="240" w:lineRule="auto"/>
+        <w:rPr>
+          <w:rFonts w:ascii="Times New Roman" w:hAnsi="Times New Roman" w:cs="Times New Roman"/>
+        </w:rPr>
+      </w:pPr>
+      <w:r>
+        <w:rPr>
+          <w:rFonts w:ascii="Times New Roman" w:hAnsi="Times New Roman" w:cs="Times New Roman"/>
+        </w:rPr>
+        <w:t>Maintained contact with outside sources of commerce and received shipments to ensure productive business</w:t>
+      </w:r>
+    </w:p>
+    <w:p>
+      <w:pPr>
+        <w:spacing w:after="0" w:line="240" w:lineRule="auto"/>
+        <w:rPr>
+          <w:rFonts w:ascii="Times New Roman" w:hAnsi="Times New Roman" w:cs="Times New Roman"/>
+        </w:rPr>
+      </w:pPr>
+      <w:r>
+        <w:rPr>
+          <w:rFonts w:ascii="Times New Roman" w:hAnsi="Times New Roman" w:cs="Times New Roman"/>
+        </w:rPr>
+        <w:t>Sovereign: Poke, Boba, Asian Kitchen                                                                                                               Plantation FL</w:t>
+      </w:r>
+    </w:p>
+    <w:p>
+      <w:pPr>
+        <w:spacing w:after="0" w:line="240" w:lineRule="auto"/>
+        <w:rPr>
+          <w:rFonts w:ascii="Times New Roman" w:hAnsi="Times New Roman" w:cs="Times New Roman"/>
+        </w:rPr>
+      </w:pPr>
+      <w:r>
+        <w:rPr>
+          <w:rFonts w:ascii="Times New Roman" w:hAnsi="Times New Roman" w:cs="Times New Roman"/>
+        </w:rPr>
+        <w:t>Team Member                                                                                                                             February 2022- August 2022</w:t>
+      </w:r>
+    </w:p>
+    <w:p>
+      <w:pPr>
+        <w:pStyle w:val="ListParagraph"/>
+        <w:numPr>
+          <w:ilvl w:val="0"/>
+          <w:numId w:val="11"/>
+        </w:numPr>
+        <w:spacing w:after="0" w:line="240" w:lineRule="auto"/>
+        <w:rPr>
+          <w:rFonts w:ascii="Times New Roman" w:hAnsi="Times New Roman" w:cs="Times New Roman"/>
+        </w:rPr>
+      </w:pPr>
+      <w:r>
+        <w:rPr>
+          <w:rFonts w:ascii="Times New Roman" w:hAnsi="Times New Roman" w:cs="Times New Roman"/>
+        </w:rPr>
+        <w:lastRenderedPageBreak/>
+        <w:t>Greeted over 100 customers daily and assisted with ordering, processing payments and online orders for seamless customer experience</w:t>
+      </w:r>
+    </w:p>
+    <w:p>
+      <w:pPr>
+        <w:pStyle w:val="ListParagraph"/>
+        <w:numPr>
+          <w:ilvl w:val="0"/>
+          <w:numId w:val="11"/>
+        </w:numPr>
+        <w:spacing w:after="0" w:line="240" w:lineRule="auto"/>
+        <w:rPr>
+          <w:rFonts w:ascii="Times New Roman" w:hAnsi="Times New Roman" w:cs="Times New Roman"/>
+        </w:rPr>
+      </w:pPr>
+      <w:r>
+        <w:rPr>
+          <w:rFonts w:ascii="Times New Roman" w:hAnsi="Times New Roman" w:cs="Times New Roman"/>
+        </w:rPr>
+        <w:t>Maintained cleanliness of restaurant by refilling utensils and items regularly, clearing tables and eating areas within 3 minutes per table to ensure safety standards.</w:t>
+      </w:r>
+    </w:p>
+    <w:p>
+      <w:pPr>
+        <w:pStyle w:val="ListParagraph"/>
+        <w:numPr>
+          <w:ilvl w:val="0"/>
+          <w:numId w:val="11"/>
+        </w:numPr>
+        <w:spacing w:after="0" w:line="240" w:lineRule="auto"/>
+        <w:rPr>
+          <w:rFonts w:ascii="Times New Roman" w:hAnsi="Times New Roman" w:cs="Times New Roman"/>
+        </w:rPr>
+      </w:pPr>
+      <w:r>
+        <w:rPr>
+          <w:rFonts w:ascii="Times New Roman" w:hAnsi="Times New Roman" w:cs="Times New Roman"/>
+        </w:rPr>
+        <w:t xml:space="preserve">Successfully fulfilled 100+ takeout orders daily via phone, online and in-person while preparing food accurately according to customer specifications within an average time of 10 minutes. </w:t>
+      </w:r>
+    </w:p>
+    <w:p>
+      <w:pPr>
+        <w:pStyle w:val="ListParagraph"/>
+        <w:numPr>
+          <w:ilvl w:val="0"/>
+          <w:numId w:val="11"/>
+        </w:numPr>
+        <w:spacing w:after="0" w:line="240" w:lineRule="auto"/>
+        <w:rPr>
+          <w:rFonts w:ascii="Times New Roman" w:hAnsi="Times New Roman" w:cs="Times New Roman"/>
+        </w:rPr>
+      </w:pPr>
+      <w:r>
+        <w:rPr>
+          <w:rFonts w:ascii="Times New Roman" w:hAnsi="Times New Roman" w:cs="Times New Roman"/>
+        </w:rPr>
+        <w:t>Trained new members upon quality and expectations</w:t>
+      </w:r>
+    </w:p>
+    <w:p>
+      <w:pPr>
+        <w:spacing w:after="0" w:line="240" w:lineRule="auto"/>
         <w:rPr>
           <w:rFonts w:ascii="Times New Roman" w:hAnsi="Times New Roman" w:cs="Times New Roman"/>
           <w:b/>
           <w:bCs/>
           <w:u w:val="single"/>
         </w:rPr>
-        <w:t xml:space="preserve"> and Accomplishments</w:t>
-      </w:r>
-    </w:p>
-    <w:p>
-      <w:pPr>
-        <w:pStyle w:val="ListParagraph"/>
-        <w:numPr>
-          <w:ilvl w:val="0"/>
-          <w:numId w:val="4"/>
-        </w:numPr>
-        <w:spacing w:after="0" w:line="240" w:lineRule="auto"/>
-        <w:rPr>
-          <w:rFonts w:ascii="Times New Roman" w:hAnsi="Times New Roman" w:cs="Times New Roman"/>
-        </w:rPr>
-      </w:pPr>
-      <w:r>
-        <w:rPr>
-          <w:rFonts w:ascii="Times New Roman" w:hAnsi="Times New Roman" w:cs="Times New Roman"/>
-        </w:rPr>
-        <w:t>Selected for Environmental Leadership Experience in Adrian, Michigan</w:t>
-      </w:r>
-    </w:p>
-    <w:p>
-      <w:pPr>
-        <w:pStyle w:val="ListParagraph"/>
-        <w:numPr>
-          <w:ilvl w:val="0"/>
-          <w:numId w:val="4"/>
-        </w:numPr>
-        <w:spacing w:after="0" w:line="240" w:lineRule="auto"/>
-        <w:rPr>
-          <w:rFonts w:ascii="Times New Roman" w:hAnsi="Times New Roman" w:cs="Times New Roman"/>
-        </w:rPr>
-      </w:pPr>
-      <w:r>
-        <w:rPr>
-          <w:rFonts w:ascii="Times New Roman" w:hAnsi="Times New Roman" w:cs="Times New Roman"/>
-        </w:rPr>
-        <w:t xml:space="preserve">Designed, painted, and in charge of two murals </w:t>
-      </w:r>
-    </w:p>
-    <w:p>
-      <w:pPr>
-        <w:pStyle w:val="ListParagraph"/>
-        <w:numPr>
-          <w:ilvl w:val="0"/>
-          <w:numId w:val="4"/>
-        </w:numPr>
-        <w:spacing w:after="0" w:line="240" w:lineRule="auto"/>
-        <w:rPr>
-          <w:rFonts w:ascii="Times New Roman" w:hAnsi="Times New Roman" w:cs="Times New Roman"/>
-        </w:rPr>
-      </w:pPr>
-      <w:r>
-        <w:rPr>
-          <w:rFonts w:ascii="Times New Roman" w:hAnsi="Times New Roman" w:cs="Times New Roman"/>
-        </w:rPr>
-        <w:t>Successfully c</w:t>
-      </w:r>
-      <w:r>
-        <w:rPr>
-          <w:rFonts w:ascii="Times New Roman" w:hAnsi="Times New Roman" w:cs="Times New Roman"/>
-        </w:rPr>
-        <w:t xml:space="preserve">ompleted </w:t>
-      </w:r>
-      <w:r>
-        <w:rPr>
-          <w:rFonts w:ascii="Times New Roman" w:hAnsi="Times New Roman" w:cs="Times New Roman"/>
-        </w:rPr>
-        <w:t xml:space="preserve">the </w:t>
-      </w:r>
-      <w:r>
-        <w:rPr>
-          <w:rFonts w:ascii="Times New Roman" w:hAnsi="Times New Roman" w:cs="Times New Roman"/>
-        </w:rPr>
-        <w:t>Emerging Leadership Program (ELP)</w:t>
-      </w:r>
-    </w:p>
-    <w:p>
-      <w:pPr>
-        <w:pStyle w:val="ListParagraph"/>
-        <w:numPr>
-          <w:ilvl w:val="0"/>
-          <w:numId w:val="4"/>
-        </w:numPr>
-        <w:spacing w:after="0" w:line="240" w:lineRule="auto"/>
-        <w:rPr>
-          <w:rFonts w:ascii="Times New Roman" w:hAnsi="Times New Roman" w:cs="Times New Roman"/>
-        </w:rPr>
-      </w:pPr>
-      <w:r>
-        <w:rPr>
-          <w:rFonts w:ascii="Times New Roman" w:hAnsi="Times New Roman" w:cs="Times New Roman"/>
-        </w:rPr>
-        <w:t>Selected for O-Team</w:t>
-      </w:r>
-      <w:r>
-        <w:rPr>
-          <w:rFonts w:ascii="Times New Roman" w:hAnsi="Times New Roman" w:cs="Times New Roman"/>
-        </w:rPr>
-        <w:t xml:space="preserve"> (works for Barry university)</w:t>
-      </w:r>
-    </w:p>
-    <w:p>
-      <w:pPr>
-        <w:pStyle w:val="ListParagraph"/>
-        <w:numPr>
-          <w:ilvl w:val="0"/>
-          <w:numId w:val="4"/>
-        </w:numPr>
-        <w:spacing w:after="0" w:line="240" w:lineRule="auto"/>
-        <w:rPr>
-          <w:rFonts w:ascii="Times New Roman" w:hAnsi="Times New Roman" w:cs="Times New Roman"/>
-        </w:rPr>
-      </w:pPr>
-      <w:r>
-        <w:rPr>
-          <w:rFonts w:ascii="Times New Roman" w:hAnsi="Times New Roman" w:cs="Times New Roman"/>
-        </w:rPr>
-        <w:t>Became President of PRIDE in Action! (2020 fall</w:t>
-      </w:r>
-      <w:r>
-        <w:rPr>
-          <w:rFonts w:ascii="Times New Roman" w:hAnsi="Times New Roman" w:cs="Times New Roman"/>
-        </w:rPr>
-        <w:t>-202</w:t>
-      </w:r>
-      <w:r>
-        <w:rPr>
-          <w:rFonts w:ascii="Times New Roman" w:hAnsi="Times New Roman" w:cs="Times New Roman"/>
-        </w:rPr>
-        <w:t>2</w:t>
-      </w:r>
-      <w:r>
-        <w:rPr>
-          <w:rFonts w:ascii="Times New Roman" w:hAnsi="Times New Roman" w:cs="Times New Roman"/>
-        </w:rPr>
-        <w:t xml:space="preserve"> spring</w:t>
-      </w:r>
-      <w:r>
-        <w:rPr>
-          <w:rFonts w:ascii="Times New Roman" w:hAnsi="Times New Roman" w:cs="Times New Roman"/>
-        </w:rPr>
-        <w:t>)</w:t>
-      </w:r>
-    </w:p>
-    <w:p>
-      <w:pPr>
-        <w:pStyle w:val="ListParagraph"/>
-        <w:numPr>
-          <w:ilvl w:val="0"/>
-          <w:numId w:val="4"/>
-        </w:numPr>
-        <w:spacing w:after="0" w:line="240" w:lineRule="auto"/>
-        <w:rPr>
-          <w:rFonts w:ascii="Times New Roman" w:hAnsi="Times New Roman" w:cs="Times New Roman"/>
-        </w:rPr>
-      </w:pPr>
-      <w:r>
-        <w:rPr>
-          <w:rFonts w:ascii="Times New Roman" w:hAnsi="Times New Roman" w:cs="Times New Roman"/>
-        </w:rPr>
-        <w:t xml:space="preserve">Graduated Highschool </w:t>
-      </w:r>
-      <w:r>
-        <w:rPr>
-          <w:rFonts w:ascii="Times New Roman" w:hAnsi="Times New Roman" w:cs="Times New Roman"/>
-        </w:rPr>
-        <w:t>cum laude, in the t</w:t>
-      </w:r>
-      <w:r>
-        <w:rPr>
-          <w:rFonts w:ascii="Times New Roman" w:hAnsi="Times New Roman" w:cs="Times New Roman"/>
-        </w:rPr>
-        <w:t xml:space="preserve">op 15% of Class </w:t>
-      </w:r>
-    </w:p>
-    <w:p>
-      <w:pPr>
-        <w:pStyle w:val="ListParagraph"/>
-        <w:numPr>
-          <w:ilvl w:val="0"/>
-          <w:numId w:val="4"/>
-        </w:numPr>
-        <w:spacing w:after="0" w:line="240" w:lineRule="auto"/>
-        <w:rPr>
-          <w:rFonts w:ascii="Times New Roman" w:hAnsi="Times New Roman" w:cs="Times New Roman"/>
-        </w:rPr>
-      </w:pPr>
-      <w:r>
-        <w:rPr>
-          <w:rFonts w:ascii="Times New Roman" w:hAnsi="Times New Roman" w:cs="Times New Roman"/>
-        </w:rPr>
-        <w:t>Member of Music Honor Society</w:t>
-      </w:r>
-    </w:p>
-    <w:p>
-      <w:pPr>
-        <w:pStyle w:val="ListParagraph"/>
-        <w:numPr>
-          <w:ilvl w:val="0"/>
-          <w:numId w:val="4"/>
-        </w:numPr>
-        <w:spacing w:after="0" w:line="240" w:lineRule="auto"/>
-        <w:rPr>
-          <w:rFonts w:ascii="Times New Roman" w:hAnsi="Times New Roman" w:cs="Times New Roman"/>
-        </w:rPr>
-      </w:pPr>
-      <w:r>
-        <w:rPr>
-          <w:rFonts w:ascii="Times New Roman" w:hAnsi="Times New Roman" w:cs="Times New Roman"/>
-        </w:rPr>
-        <w:t>Student Leader of the Month (</w:t>
-      </w:r>
-      <w:r>
-        <w:rPr>
-          <w:rFonts w:ascii="Times New Roman" w:hAnsi="Times New Roman" w:cs="Times New Roman"/>
-        </w:rPr>
-        <w:t>March</w:t>
-      </w:r>
-      <w:r>
-        <w:rPr>
-          <w:rFonts w:ascii="Times New Roman" w:hAnsi="Times New Roman" w:cs="Times New Roman"/>
-        </w:rPr>
-        <w:t xml:space="preserve"> 2021)</w:t>
-      </w:r>
-    </w:p>
-    <w:p>
-      <w:pPr>
-        <w:spacing w:after="0" w:line="240" w:lineRule="auto"/>
-        <w:rPr>
-          <w:rFonts w:ascii="Times New Roman" w:hAnsi="Times New Roman" w:cs="Times New Roman"/>
-        </w:rPr>
-      </w:pPr>
-    </w:p>
-    <w:p>
-      <w:pPr>
-        <w:spacing w:after="0" w:line="240" w:lineRule="auto"/>
+      </w:pPr>
+      <w:r>
         <w:rPr>
           <w:rFonts w:ascii="Times New Roman" w:hAnsi="Times New Roman" w:cs="Times New Roman"/>
           <w:b/>
           <w:bCs/>
           <w:u w:val="single"/>
         </w:rPr>
-      </w:pPr>
-      <w:r>
+        <w:t>Projects</w:t>
+      </w:r>
+    </w:p>
+    <w:p>
+      <w:pPr>
+        <w:pStyle w:val="ListParagraph"/>
+        <w:numPr>
+          <w:ilvl w:val="0"/>
+          <w:numId w:val="12"/>
+        </w:numPr>
+        <w:spacing w:after="0" w:line="240" w:lineRule="auto"/>
         <w:rPr>
           <w:rFonts w:ascii="Times New Roman" w:hAnsi="Times New Roman" w:cs="Times New Roman"/>
           <w:b/>
           <w:bCs/>
           <w:u w:val="single"/>
         </w:rPr>
-        <w:t>Certifications</w:t>
+      </w:pPr>
+      <w:r>
+        <w:rPr>
+          <w:rFonts w:ascii="Times New Roman" w:hAnsi="Times New Roman" w:cs="Times New Roman"/>
+        </w:rPr>
+        <w:t>Worked on augmented reality in recreating Wii sports bowling into VR</w:t>
       </w:r>
     </w:p>
     <w:p>
@@ -1965,149 +1454,8 @@
         <w:pStyle w:val="ListParagraph"/>
         <w:numPr>
           <w:ilvl w:val="0"/>
-          <w:numId w:val="5"/>
-        </w:numPr>
-        <w:spacing w:after="0" w:line="240" w:lineRule="auto"/>
-        <w:rPr>
-          <w:rFonts w:ascii="Times New Roman" w:hAnsi="Times New Roman" w:cs="Times New Roman"/>
-        </w:rPr>
-      </w:pPr>
-      <w:r>
-        <w:rPr>
-          <w:rFonts w:ascii="Times New Roman" w:hAnsi="Times New Roman" w:cs="Times New Roman"/>
-        </w:rPr>
-        <w:t xml:space="preserve">Emerging Leaders Program </w:t>
-      </w:r>
-      <w:r>
-        <w:tab/>
-      </w:r>
-      <w:r>
-        <w:tab/>
-      </w:r>
-      <w:r>
-        <w:tab/>
-      </w:r>
-      <w:r>
-        <w:tab/>
-      </w:r>
-      <w:r>
-        <w:tab/>
-      </w:r>
-      <w:r>
-        <w:tab/>
-      </w:r>
-      <w:r>
-        <w:tab/>
-      </w:r>
-      <w:r>
-        <w:rPr>
-          <w:rFonts w:ascii="Times New Roman" w:hAnsi="Times New Roman" w:cs="Times New Roman"/>
-        </w:rPr>
-        <w:t xml:space="preserve">                             October 2019</w:t>
-      </w:r>
-    </w:p>
-    <w:p>
-      <w:pPr>
-        <w:pStyle w:val="ListParagraph"/>
-        <w:numPr>
-          <w:ilvl w:val="0"/>
-          <w:numId w:val="5"/>
-        </w:numPr>
-        <w:spacing w:after="0" w:line="240" w:lineRule="auto"/>
-        <w:rPr>
-          <w:rFonts w:ascii="Times New Roman" w:hAnsi="Times New Roman" w:cs="Times New Roman"/>
-        </w:rPr>
-      </w:pPr>
-      <w:r>
-        <w:rPr>
-          <w:rFonts w:ascii="Times New Roman" w:hAnsi="Times New Roman" w:cs="Times New Roman"/>
-        </w:rPr>
-        <w:t xml:space="preserve">Adobe Premiere Pro Editor </w:t>
-      </w:r>
-      <w:r>
-        <w:tab/>
-      </w:r>
-      <w:r>
-        <w:tab/>
-      </w:r>
-      <w:r>
-        <w:tab/>
-      </w:r>
-      <w:r>
-        <w:tab/>
-      </w:r>
-      <w:r>
-        <w:tab/>
-      </w:r>
-      <w:r>
-        <w:tab/>
-      </w:r>
-      <w:r>
-        <w:tab/>
-      </w:r>
-      <w:r>
-        <w:rPr>
-          <w:rFonts w:ascii="Times New Roman" w:hAnsi="Times New Roman" w:cs="Times New Roman"/>
-        </w:rPr>
-        <w:t xml:space="preserve">                         December 2017</w:t>
-      </w:r>
-    </w:p>
-    <w:p>
-      <w:pPr>
-        <w:pStyle w:val="ListParagraph"/>
-        <w:numPr>
-          <w:ilvl w:val="0"/>
-          <w:numId w:val="5"/>
-        </w:numPr>
-        <w:spacing w:after="0" w:line="240" w:lineRule="auto"/>
-        <w:rPr>
-          <w:rFonts w:ascii="Times New Roman" w:hAnsi="Times New Roman" w:cs="Times New Roman"/>
-        </w:rPr>
-      </w:pPr>
-      <w:r>
-        <w:rPr>
-          <w:rFonts w:ascii="Times New Roman" w:hAnsi="Times New Roman" w:cs="Times New Roman"/>
-        </w:rPr>
-        <w:t xml:space="preserve">PowerPoint and Microsoft </w:t>
-      </w:r>
-      <w:r>
-        <w:tab/>
-      </w:r>
-      <w:r>
-        <w:tab/>
-      </w:r>
-      <w:r>
-        <w:tab/>
-      </w:r>
-      <w:r>
-        <w:tab/>
-      </w:r>
-      <w:r>
-        <w:tab/>
-      </w:r>
-      <w:r>
-        <w:tab/>
-      </w:r>
-      <w:r>
-        <w:tab/>
-      </w:r>
-      <w:r>
-        <w:rPr>
-          <w:rFonts w:ascii="Times New Roman" w:hAnsi="Times New Roman" w:cs="Times New Roman"/>
-        </w:rPr>
-        <w:t xml:space="preserve">                                   May 2016</w:t>
-      </w:r>
-    </w:p>
-    <w:p>
-      <w:pPr>
-        <w:spacing w:after="0" w:line="240" w:lineRule="auto"/>
-        <w:rPr>
-          <w:rFonts w:ascii="Times New Roman" w:hAnsi="Times New Roman" w:cs="Times New Roman"/>
-        </w:rPr>
-      </w:pPr>
-    </w:p>
-    <w:p>
-      <w:pPr>
+          <w:numId w:val="12"/>
+        </w:numPr>
         <w:spacing w:after="0" w:line="240" w:lineRule="auto"/>
         <w:rPr>
           <w:rFonts w:ascii="Times New Roman" w:hAnsi="Times New Roman" w:cs="Times New Roman"/>
@@ -2119,11 +1467,30 @@
       <w:r>
         <w:rPr>
           <w:rFonts w:ascii="Times New Roman" w:hAnsi="Times New Roman" w:cs="Times New Roman"/>
+        </w:rPr>
+        <w:t>Created a dynamic website on eclipse, making roles, updated DDoS Attacks, help, contact, search header</w:t>
+      </w:r>
+    </w:p>
+    <w:p>
+      <w:pPr>
+        <w:pStyle w:val="ListParagraph"/>
+        <w:numPr>
+          <w:ilvl w:val="0"/>
+          <w:numId w:val="12"/>
+        </w:numPr>
+        <w:spacing w:after="0" w:line="240" w:lineRule="auto"/>
+        <w:rPr>
+          <w:rFonts w:ascii="Times New Roman" w:hAnsi="Times New Roman" w:cs="Times New Roman"/>
           <w:b/>
           <w:bCs/>
           <w:u w:val="single"/>
         </w:rPr>
-        <w:t xml:space="preserve">Community Service Experience </w:t>
+      </w:pPr>
+      <w:r>
+        <w:rPr>
+          <w:rFonts w:ascii="Times New Roman" w:hAnsi="Times New Roman" w:cs="Times New Roman"/>
+        </w:rPr>
+        <w:t>Customized icons for youtubers</w:t>
       </w:r>
     </w:p>
     <w:p>
@@ -2131,90 +1498,8 @@
         <w:pStyle w:val="ListParagraph"/>
         <w:numPr>
           <w:ilvl w:val="0"/>
-          <w:numId w:val="6"/>
-        </w:numPr>
-        <w:spacing w:after="0" w:line="240" w:lineRule="auto"/>
-        <w:rPr>
-          <w:rFonts w:ascii="Times New Roman" w:hAnsi="Times New Roman" w:cs="Times New Roman"/>
-        </w:rPr>
-      </w:pPr>
-      <w:r>
-        <w:rPr>
-          <w:rFonts w:ascii="Times New Roman" w:hAnsi="Times New Roman" w:cs="Times New Roman"/>
-        </w:rPr>
-        <w:t>Virginia Key Beach Cleanup</w:t>
-      </w:r>
-      <w:r>
-        <w:rPr>
-          <w:rFonts w:ascii="Times New Roman" w:hAnsi="Times New Roman" w:cs="Times New Roman"/>
-        </w:rPr>
-        <w:t xml:space="preserve">, assisted during the Inaugural Day of Service </w:t>
-      </w:r>
-    </w:p>
-    <w:p>
-      <w:pPr>
-        <w:pStyle w:val="ListParagraph"/>
-        <w:numPr>
-          <w:ilvl w:val="0"/>
-          <w:numId w:val="6"/>
-        </w:numPr>
-        <w:spacing w:after="0" w:line="240" w:lineRule="auto"/>
-        <w:rPr>
-          <w:rFonts w:ascii="Times New Roman" w:hAnsi="Times New Roman" w:cs="Times New Roman"/>
-        </w:rPr>
-      </w:pPr>
-      <w:r>
-        <w:rPr>
-          <w:rFonts w:ascii="Times New Roman" w:hAnsi="Times New Roman" w:cs="Times New Roman"/>
-        </w:rPr>
-        <w:t>Barry Urban Garden</w:t>
-      </w:r>
-      <w:r>
-        <w:rPr>
-          <w:rFonts w:ascii="Times New Roman" w:hAnsi="Times New Roman" w:cs="Times New Roman"/>
-        </w:rPr>
-        <w:t xml:space="preserve">, </w:t>
-      </w:r>
-      <w:r>
-        <w:rPr>
-          <w:rFonts w:ascii="Times New Roman" w:hAnsi="Times New Roman" w:cs="Times New Roman"/>
-        </w:rPr>
-        <w:t>weeded the garden</w:t>
-      </w:r>
-    </w:p>
-    <w:p>
-      <w:pPr>
-        <w:pStyle w:val="ListParagraph"/>
-        <w:numPr>
-          <w:ilvl w:val="0"/>
-          <w:numId w:val="6"/>
-        </w:numPr>
-        <w:spacing w:after="0" w:line="240" w:lineRule="auto"/>
-        <w:rPr>
-          <w:rFonts w:ascii="Times New Roman" w:hAnsi="Times New Roman" w:cs="Times New Roman"/>
-        </w:rPr>
-      </w:pPr>
-      <w:r>
-        <w:rPr>
-          <w:rFonts w:ascii="Times New Roman" w:hAnsi="Times New Roman" w:cs="Times New Roman"/>
-        </w:rPr>
-        <w:t>Barry Special Christmas</w:t>
-      </w:r>
-      <w:r>
-        <w:rPr>
-          <w:rFonts w:ascii="Times New Roman" w:hAnsi="Times New Roman" w:cs="Times New Roman"/>
-        </w:rPr>
-        <w:t xml:space="preserve">, </w:t>
-      </w:r>
-      <w:r>
-        <w:rPr>
-          <w:rFonts w:ascii="Times New Roman" w:hAnsi="Times New Roman" w:cs="Times New Roman"/>
-        </w:rPr>
-        <w:t xml:space="preserve">assisted with the event coordinator </w:t>
-      </w:r>
-    </w:p>
-    <w:p>
-      <w:pPr>
+          <w:numId w:val="12"/>
+        </w:numPr>
         <w:spacing w:after="0" w:line="240" w:lineRule="auto"/>
         <w:rPr>
           <w:rFonts w:ascii="Times New Roman" w:hAnsi="Times New Roman" w:cs="Times New Roman"/>
@@ -2226,20 +1511,48 @@
       <w:r>
         <w:rPr>
           <w:rFonts w:ascii="Times New Roman" w:hAnsi="Times New Roman" w:cs="Times New Roman"/>
+        </w:rPr>
+        <w:t>Set up twitch, OBS, and created overlays on different streaming platforms</w:t>
+      </w:r>
+    </w:p>
+    <w:p>
+      <w:pPr>
+        <w:pStyle w:val="ListParagraph"/>
+        <w:numPr>
+          <w:ilvl w:val="0"/>
+          <w:numId w:val="12"/>
+        </w:numPr>
+        <w:spacing w:after="0" w:line="240" w:lineRule="auto"/>
+        <w:rPr>
+          <w:rFonts w:ascii="Times New Roman" w:hAnsi="Times New Roman" w:cs="Times New Roman"/>
           <w:b/>
           <w:bCs/>
           <w:u w:val="single"/>
         </w:rPr>
-        <w:t>Projects</w:t>
-      </w:r>
-    </w:p>
-    <w:p>
-      <w:pPr>
-        <w:pStyle w:val="ListParagraph"/>
-        <w:numPr>
-          <w:ilvl w:val="0"/>
-          <w:numId w:val="12"/>
-        </w:numPr>
+      </w:pPr>
+      <w:r>
+        <w:rPr>
+          <w:rFonts w:ascii="Times New Roman" w:hAnsi="Times New Roman" w:cs="Times New Roman"/>
+        </w:rPr>
+        <w:t xml:space="preserve">Graphic design and project management for app building </w:t>
+      </w:r>
+    </w:p>
+    <w:p>
+      <w:pPr>
+        <w:spacing w:after="0" w:line="240" w:lineRule="auto"/>
+        <w:rPr>
+          <w:rFonts w:ascii="Times New Roman" w:hAnsi="Times New Roman" w:cs="Times New Roman"/>
+        </w:rPr>
+      </w:pPr>
+      <w:r>
+        <w:rPr>
+          <w:rFonts w:ascii="Times New Roman" w:hAnsi="Times New Roman" w:cs="Times New Roman"/>
+        </w:rPr>
+        <w:t xml:space="preserve">                                                                                                                                                       Remote</w:t>
+      </w:r>
+    </w:p>
+    <w:p>
+      <w:pPr>
         <w:spacing w:after="0" w:line="240" w:lineRule="auto"/>
         <w:rPr>
           <w:rFonts w:ascii="Times New Roman" w:hAnsi="Times New Roman" w:cs="Times New Roman"/>
@@ -2251,30 +1564,11 @@
       <w:r>
         <w:rPr>
           <w:rFonts w:ascii="Times New Roman" w:hAnsi="Times New Roman" w:cs="Times New Roman"/>
-        </w:rPr>
-        <w:t>Worked on augmented reality in recreating Wii sports bowling into VR</w:t>
-      </w:r>
-    </w:p>
-    <w:p>
-      <w:pPr>
-        <w:pStyle w:val="ListParagraph"/>
-        <w:numPr>
-          <w:ilvl w:val="0"/>
-          <w:numId w:val="12"/>
-        </w:numPr>
-        <w:spacing w:after="0" w:line="240" w:lineRule="auto"/>
-        <w:rPr>
-          <w:rFonts w:ascii="Times New Roman" w:hAnsi="Times New Roman" w:cs="Times New Roman"/>
           <w:b/>
           <w:bCs/>
           <w:u w:val="single"/>
         </w:rPr>
-      </w:pPr>
-      <w:r>
-        <w:rPr>
-          <w:rFonts w:ascii="Times New Roman" w:hAnsi="Times New Roman" w:cs="Times New Roman"/>
-        </w:rPr>
-        <w:t>Created a dynamic website on eclipse, making roles, updated DDoS Attacks, help, contact, search header</w:t>
+        <w:t>Leadership Experience</w:t>
       </w:r>
     </w:p>
     <w:p>
@@ -2282,8 +1576,367 @@
         <w:pStyle w:val="ListParagraph"/>
         <w:numPr>
           <w:ilvl w:val="0"/>
-          <w:numId w:val="12"/>
-        </w:numPr>
+          <w:numId w:val="3"/>
+        </w:numPr>
+        <w:spacing w:after="0" w:line="240" w:lineRule="auto"/>
+        <w:rPr>
+          <w:rFonts w:ascii="Times New Roman" w:hAnsi="Times New Roman" w:cs="Times New Roman"/>
+        </w:rPr>
+      </w:pPr>
+      <w:r>
+        <w:rPr>
+          <w:rFonts w:ascii="Times New Roman" w:hAnsi="Times New Roman" w:cs="Times New Roman"/>
+        </w:rPr>
+        <w:t>Emerging Leadership Program (ELP)</w:t>
+      </w:r>
+    </w:p>
+    <w:p>
+      <w:pPr>
+        <w:pStyle w:val="ListParagraph"/>
+        <w:numPr>
+          <w:ilvl w:val="1"/>
+          <w:numId w:val="3"/>
+        </w:numPr>
+        <w:spacing w:after="0" w:line="240" w:lineRule="auto"/>
+        <w:rPr>
+          <w:rFonts w:ascii="Times New Roman" w:hAnsi="Times New Roman" w:cs="Times New Roman"/>
+        </w:rPr>
+      </w:pPr>
+      <w:r>
+        <w:rPr>
+          <w:rFonts w:ascii="Times New Roman" w:hAnsi="Times New Roman" w:cs="Times New Roman"/>
+        </w:rPr>
+        <w:t xml:space="preserve">Worked with mentors in my previous major marine biology and minor in chemistry, networked with students and faculty, workshops for the school on how to improve campus life </w:t>
+      </w:r>
+    </w:p>
+    <w:p>
+      <w:pPr>
+        <w:pStyle w:val="ListParagraph"/>
+        <w:numPr>
+          <w:ilvl w:val="0"/>
+          <w:numId w:val="3"/>
+        </w:numPr>
+        <w:spacing w:after="0" w:line="240" w:lineRule="auto"/>
+        <w:rPr>
+          <w:rFonts w:ascii="Times New Roman" w:hAnsi="Times New Roman" w:cs="Times New Roman"/>
+        </w:rPr>
+      </w:pPr>
+      <w:r>
+        <w:rPr>
+          <w:rFonts w:ascii="Times New Roman" w:hAnsi="Times New Roman" w:cs="Times New Roman"/>
+        </w:rPr>
+        <w:t xml:space="preserve">Orientation </w:t>
+      </w:r>
+      <w:r>
+        <w:rPr>
+          <w:rFonts w:ascii="Times New Roman" w:hAnsi="Times New Roman" w:cs="Times New Roman"/>
+        </w:rPr>
+        <w:t xml:space="preserve">Lead </w:t>
+      </w:r>
+      <w:r>
+        <w:rPr>
+          <w:rFonts w:ascii="Times New Roman" w:hAnsi="Times New Roman" w:cs="Times New Roman"/>
+        </w:rPr>
+        <w:t>(O-team)</w:t>
+      </w:r>
+    </w:p>
+    <w:p>
+      <w:pPr>
+        <w:pStyle w:val="ListParagraph"/>
+        <w:numPr>
+          <w:ilvl w:val="1"/>
+          <w:numId w:val="3"/>
+        </w:numPr>
+        <w:spacing w:after="0" w:line="240" w:lineRule="auto"/>
+        <w:rPr>
+          <w:rFonts w:ascii="Times New Roman" w:hAnsi="Times New Roman" w:cs="Times New Roman"/>
+        </w:rPr>
+      </w:pPr>
+      <w:r>
+        <w:rPr>
+          <w:rFonts w:ascii="Times New Roman" w:hAnsi="Times New Roman" w:cs="Times New Roman"/>
+        </w:rPr>
+        <w:t xml:space="preserve">In charge of yours for incoming freshmen and parents, helped students </w:t>
+      </w:r>
+      <w:r>
+        <w:rPr>
+          <w:rFonts w:ascii="Times New Roman" w:hAnsi="Times New Roman" w:cs="Times New Roman"/>
+        </w:rPr>
+        <w:t xml:space="preserve">get comfortable to college environment, answered all questions about campus </w:t>
+      </w:r>
+      <w:r>
+        <w:rPr>
+          <w:rFonts w:ascii="Times New Roman" w:hAnsi="Times New Roman" w:cs="Times New Roman"/>
+        </w:rPr>
+        <w:t xml:space="preserve">life, </w:t>
+      </w:r>
+      <w:r>
+        <w:rPr>
+          <w:rFonts w:ascii="Times New Roman" w:hAnsi="Times New Roman" w:cs="Times New Roman"/>
+        </w:rPr>
+        <w:t xml:space="preserve">received </w:t>
+      </w:r>
+      <w:r>
+        <w:rPr>
+          <w:rFonts w:ascii="Times New Roman" w:hAnsi="Times New Roman" w:cs="Times New Roman"/>
+        </w:rPr>
+        <w:t>training on campus resources to manage undergraduate students</w:t>
+      </w:r>
+    </w:p>
+    <w:p>
+      <w:pPr>
+        <w:pStyle w:val="ListParagraph"/>
+        <w:numPr>
+          <w:ilvl w:val="0"/>
+          <w:numId w:val="3"/>
+        </w:numPr>
+        <w:spacing w:after="0" w:line="240" w:lineRule="auto"/>
+        <w:rPr>
+          <w:rFonts w:ascii="Times New Roman" w:hAnsi="Times New Roman" w:cs="Times New Roman"/>
+        </w:rPr>
+      </w:pPr>
+      <w:r>
+        <w:rPr>
+          <w:rFonts w:ascii="Times New Roman" w:hAnsi="Times New Roman" w:cs="Times New Roman"/>
+        </w:rPr>
+        <w:t>Dean’s Student Advisory Committee</w:t>
+      </w:r>
+    </w:p>
+    <w:p>
+      <w:pPr>
+        <w:pStyle w:val="ListParagraph"/>
+        <w:numPr>
+          <w:ilvl w:val="1"/>
+          <w:numId w:val="3"/>
+        </w:numPr>
+        <w:spacing w:after="0" w:line="240" w:lineRule="auto"/>
+        <w:rPr>
+          <w:rFonts w:ascii="Times New Roman" w:hAnsi="Times New Roman" w:cs="Times New Roman"/>
+        </w:rPr>
+      </w:pPr>
+      <w:r>
+        <w:rPr>
+          <w:rFonts w:ascii="Times New Roman" w:hAnsi="Times New Roman" w:cs="Times New Roman"/>
+        </w:rPr>
+        <w:t>Had monthly meeting</w:t>
+      </w:r>
+      <w:r>
+        <w:rPr>
+          <w:rFonts w:ascii="Times New Roman" w:hAnsi="Times New Roman" w:cs="Times New Roman"/>
+        </w:rPr>
+        <w:t>s</w:t>
+      </w:r>
+      <w:r>
+        <w:rPr>
+          <w:rFonts w:ascii="Times New Roman" w:hAnsi="Times New Roman" w:cs="Times New Roman"/>
+        </w:rPr>
+        <w:t xml:space="preserve"> with the Dean of Art’s and Science </w:t>
+      </w:r>
+      <w:r>
+        <w:rPr>
+          <w:rFonts w:ascii="Times New Roman" w:hAnsi="Times New Roman" w:cs="Times New Roman"/>
+        </w:rPr>
+        <w:t xml:space="preserve">about how to improve student life and what the dean should be aware of in </w:t>
+      </w:r>
+      <w:r>
+        <w:rPr>
+          <w:rFonts w:ascii="Times New Roman" w:hAnsi="Times New Roman" w:cs="Times New Roman"/>
+        </w:rPr>
+        <w:t>the science department</w:t>
+      </w:r>
+    </w:p>
+    <w:p>
+      <w:pPr>
+        <w:pStyle w:val="ListParagraph"/>
+        <w:numPr>
+          <w:ilvl w:val="0"/>
+          <w:numId w:val="3"/>
+        </w:numPr>
+        <w:spacing w:after="0" w:line="240" w:lineRule="auto"/>
+        <w:rPr>
+          <w:rFonts w:ascii="Times New Roman" w:hAnsi="Times New Roman" w:cs="Times New Roman"/>
+        </w:rPr>
+      </w:pPr>
+      <w:r>
+        <w:rPr>
+          <w:rFonts w:ascii="Times New Roman" w:hAnsi="Times New Roman" w:cs="Times New Roman"/>
+        </w:rPr>
+        <w:t>ROADS</w:t>
+      </w:r>
+    </w:p>
+    <w:p>
+      <w:pPr>
+        <w:pStyle w:val="ListParagraph"/>
+        <w:numPr>
+          <w:ilvl w:val="1"/>
+          <w:numId w:val="3"/>
+        </w:numPr>
+        <w:spacing w:after="0" w:line="240" w:lineRule="auto"/>
+        <w:rPr>
+          <w:rFonts w:ascii="Times New Roman" w:hAnsi="Times New Roman" w:cs="Times New Roman"/>
+        </w:rPr>
+      </w:pPr>
+      <w:r>
+        <w:rPr>
+          <w:rFonts w:ascii="Times New Roman" w:hAnsi="Times New Roman" w:cs="Times New Roman"/>
+        </w:rPr>
+        <w:t xml:space="preserve">Research on the effects of honey </w:t>
+      </w:r>
+      <w:r>
+        <w:rPr>
+          <w:rFonts w:ascii="Times New Roman" w:hAnsi="Times New Roman" w:cs="Times New Roman"/>
+        </w:rPr>
+        <w:t xml:space="preserve">in stomach bacteria, created different </w:t>
+      </w:r>
+      <w:r>
+        <w:rPr>
+          <w:rFonts w:ascii="Times New Roman" w:hAnsi="Times New Roman" w:cs="Times New Roman"/>
+        </w:rPr>
+        <w:t>cultures and swabbed different bacteria</w:t>
+      </w:r>
+      <w:r>
+        <w:rPr>
+          <w:rFonts w:ascii="Times New Roman" w:hAnsi="Times New Roman" w:cs="Times New Roman"/>
+        </w:rPr>
+        <w:t>, worked with a local bee farm from a professor</w:t>
+      </w:r>
+    </w:p>
+    <w:p>
+      <w:pPr>
+        <w:pStyle w:val="ListParagraph"/>
+        <w:numPr>
+          <w:ilvl w:val="0"/>
+          <w:numId w:val="3"/>
+        </w:numPr>
+        <w:spacing w:after="0" w:line="240" w:lineRule="auto"/>
+        <w:rPr>
+          <w:rFonts w:ascii="Times New Roman" w:hAnsi="Times New Roman" w:cs="Times New Roman"/>
+        </w:rPr>
+      </w:pPr>
+      <w:r>
+        <w:rPr>
+          <w:rFonts w:ascii="Times New Roman" w:hAnsi="Times New Roman" w:cs="Times New Roman"/>
+        </w:rPr>
+        <w:t>Green Team</w:t>
+      </w:r>
+    </w:p>
+    <w:p>
+      <w:pPr>
+        <w:pStyle w:val="ListParagraph"/>
+        <w:numPr>
+          <w:ilvl w:val="1"/>
+          <w:numId w:val="3"/>
+        </w:numPr>
+        <w:spacing w:after="0" w:line="240" w:lineRule="auto"/>
+        <w:rPr>
+          <w:rFonts w:ascii="Times New Roman" w:hAnsi="Times New Roman" w:cs="Times New Roman"/>
+        </w:rPr>
+      </w:pPr>
+      <w:r>
+        <w:rPr>
+          <w:rFonts w:ascii="Times New Roman" w:hAnsi="Times New Roman" w:cs="Times New Roman"/>
+        </w:rPr>
+        <w:t xml:space="preserve">Collaborated with students to improve school carbon footprint, help </w:t>
+      </w:r>
+      <w:r>
+        <w:rPr>
+          <w:rFonts w:ascii="Times New Roman" w:hAnsi="Times New Roman" w:cs="Times New Roman"/>
+        </w:rPr>
+        <w:t>enforce proper recycling on campus and deposable of batteries</w:t>
+      </w:r>
+    </w:p>
+    <w:p>
+      <w:pPr>
+        <w:pStyle w:val="ListParagraph"/>
+        <w:numPr>
+          <w:ilvl w:val="0"/>
+          <w:numId w:val="3"/>
+        </w:numPr>
+        <w:spacing w:after="0" w:line="240" w:lineRule="auto"/>
+        <w:rPr>
+          <w:rFonts w:ascii="Times New Roman" w:hAnsi="Times New Roman" w:cs="Times New Roman"/>
+        </w:rPr>
+      </w:pPr>
+      <w:r>
+        <w:rPr>
+          <w:rFonts w:ascii="Times New Roman" w:hAnsi="Times New Roman" w:cs="Times New Roman"/>
+        </w:rPr>
+        <w:t>Coalition student leader</w:t>
+      </w:r>
+    </w:p>
+    <w:p>
+      <w:pPr>
+        <w:pStyle w:val="ListParagraph"/>
+        <w:numPr>
+          <w:ilvl w:val="1"/>
+          <w:numId w:val="3"/>
+        </w:numPr>
+        <w:spacing w:after="0" w:line="240" w:lineRule="auto"/>
+        <w:rPr>
+          <w:rFonts w:ascii="Times New Roman" w:hAnsi="Times New Roman" w:cs="Times New Roman"/>
+        </w:rPr>
+      </w:pPr>
+      <w:r>
+        <w:rPr>
+          <w:rFonts w:ascii="Times New Roman" w:hAnsi="Times New Roman" w:cs="Times New Roman"/>
+        </w:rPr>
+        <w:t xml:space="preserve">Worked on racial equality on campus, </w:t>
+      </w:r>
+      <w:r>
+        <w:rPr>
+          <w:rFonts w:ascii="Times New Roman" w:hAnsi="Times New Roman" w:cs="Times New Roman"/>
+        </w:rPr>
+        <w:t xml:space="preserve">unite with other students to use </w:t>
+      </w:r>
+      <w:proofErr w:type="spellStart"/>
+      <w:r>
+        <w:rPr>
+          <w:rFonts w:ascii="Times New Roman" w:hAnsi="Times New Roman" w:cs="Times New Roman"/>
+        </w:rPr>
+        <w:t>Corq</w:t>
+      </w:r>
+      <w:proofErr w:type="spellEnd"/>
+      <w:r>
+        <w:rPr>
+          <w:rFonts w:ascii="Times New Roman" w:hAnsi="Times New Roman" w:cs="Times New Roman"/>
+        </w:rPr>
+        <w:t xml:space="preserve"> for clubs and different events on campus, helped create a</w:t>
+      </w:r>
+      <w:r>
+        <w:rPr>
+          <w:rFonts w:ascii="Times New Roman" w:hAnsi="Times New Roman" w:cs="Times New Roman"/>
+        </w:rPr>
+        <w:t xml:space="preserve">n </w:t>
+      </w:r>
+      <w:r>
+        <w:rPr>
+          <w:rFonts w:ascii="Times New Roman" w:hAnsi="Times New Roman" w:cs="Times New Roman"/>
+        </w:rPr>
+        <w:t>organizational</w:t>
+      </w:r>
+      <w:r>
+        <w:rPr>
+          <w:rFonts w:ascii="Times New Roman" w:hAnsi="Times New Roman" w:cs="Times New Roman"/>
+        </w:rPr>
+        <w:t xml:space="preserve"> calendar where students can know what clubs are putting on events and school events so they don’t interfere</w:t>
+      </w:r>
+      <w:r>
+        <w:rPr>
+          <w:rFonts w:ascii="Times New Roman" w:hAnsi="Times New Roman" w:cs="Times New Roman"/>
+        </w:rPr>
+        <w:t xml:space="preserve"> with each other</w:t>
+      </w:r>
+    </w:p>
+    <w:p>
+      <w:pPr>
+        <w:spacing w:after="0" w:line="240" w:lineRule="auto"/>
+        <w:rPr>
+          <w:rFonts w:ascii="Times New Roman" w:hAnsi="Times New Roman" w:cs="Times New Roman"/>
+        </w:rPr>
+      </w:pPr>
+    </w:p>
+    <w:p>
+      <w:pPr>
         <w:spacing w:after="0" w:line="240" w:lineRule="auto"/>
         <w:rPr>
           <w:rFonts w:ascii="Times New Roman" w:hAnsi="Times New Roman" w:cs="Times New Roman"/>
@@ -2295,52 +1948,474 @@
       <w:r>
         <w:rPr>
           <w:rFonts w:ascii="Times New Roman" w:hAnsi="Times New Roman" w:cs="Times New Roman"/>
-        </w:rPr>
-        <w:t>Customized icons for youtubers</w:t>
-      </w:r>
-    </w:p>
-    <w:p>
-      <w:pPr>
-        <w:pStyle w:val="ListParagraph"/>
-        <w:numPr>
-          <w:ilvl w:val="0"/>
-          <w:numId w:val="12"/>
-        </w:numPr>
-        <w:spacing w:after="0" w:line="240" w:lineRule="auto"/>
-        <w:rPr>
-          <w:rFonts w:ascii="Times New Roman" w:hAnsi="Times New Roman" w:cs="Times New Roman"/>
           <w:b/>
           <w:bCs/>
           <w:u w:val="single"/>
         </w:rPr>
-      </w:pPr>
-      <w:r>
-        <w:rPr>
-          <w:rFonts w:ascii="Times New Roman" w:hAnsi="Times New Roman" w:cs="Times New Roman"/>
-        </w:rPr>
-        <w:t>Set up twitch, OBS, and created overlays on different streaming platforms</w:t>
-      </w:r>
-    </w:p>
-    <w:p>
-      <w:pPr>
-        <w:pStyle w:val="ListParagraph"/>
-        <w:numPr>
-          <w:ilvl w:val="0"/>
-          <w:numId w:val="12"/>
-        </w:numPr>
-        <w:spacing w:after="0" w:line="240" w:lineRule="auto"/>
+        <w:t>Awards</w:t>
+      </w:r>
+      <w:r>
         <w:rPr>
           <w:rFonts w:ascii="Times New Roman" w:hAnsi="Times New Roman" w:cs="Times New Roman"/>
           <w:b/>
           <w:bCs/>
           <w:u w:val="single"/>
         </w:rPr>
-      </w:pPr>
-      <w:r>
-        <w:rPr>
-          <w:rFonts w:ascii="Times New Roman" w:hAnsi="Times New Roman" w:cs="Times New Roman"/>
-        </w:rPr>
-        <w:t xml:space="preserve">Graphic design and project management for app building </w:t>
+        <w:t xml:space="preserve"> and Accomplishments</w:t>
+      </w:r>
+    </w:p>
+    <w:p>
+      <w:pPr>
+        <w:pStyle w:val="ListParagraph"/>
+        <w:numPr>
+          <w:ilvl w:val="0"/>
+          <w:numId w:val="4"/>
+        </w:numPr>
+        <w:spacing w:after="0" w:line="240" w:lineRule="auto"/>
+        <w:rPr>
+          <w:rFonts w:ascii="Times New Roman" w:hAnsi="Times New Roman" w:cs="Times New Roman"/>
+        </w:rPr>
+      </w:pPr>
+      <w:r>
+        <w:rPr>
+          <w:rFonts w:ascii="Times New Roman" w:hAnsi="Times New Roman" w:cs="Times New Roman"/>
+        </w:rPr>
+        <w:t>Selected for Environmental Leadership Experience in Adrian, Michigan</w:t>
+      </w:r>
+    </w:p>
+    <w:p>
+      <w:pPr>
+        <w:pStyle w:val="ListParagraph"/>
+        <w:numPr>
+          <w:ilvl w:val="0"/>
+          <w:numId w:val="4"/>
+        </w:numPr>
+        <w:spacing w:after="0" w:line="240" w:lineRule="auto"/>
+        <w:rPr>
+          <w:rFonts w:ascii="Times New Roman" w:hAnsi="Times New Roman" w:cs="Times New Roman"/>
+        </w:rPr>
+      </w:pPr>
+      <w:r>
+        <w:rPr>
+          <w:rFonts w:ascii="Times New Roman" w:hAnsi="Times New Roman" w:cs="Times New Roman"/>
+        </w:rPr>
+        <w:t xml:space="preserve">Designed, painted, and in charge of two murals </w:t>
+      </w:r>
+    </w:p>
+    <w:p>
+      <w:pPr>
+        <w:pStyle w:val="ListParagraph"/>
+        <w:numPr>
+          <w:ilvl w:val="0"/>
+          <w:numId w:val="4"/>
+        </w:numPr>
+        <w:spacing w:after="0" w:line="240" w:lineRule="auto"/>
+        <w:rPr>
+          <w:rFonts w:ascii="Times New Roman" w:hAnsi="Times New Roman" w:cs="Times New Roman"/>
+        </w:rPr>
+      </w:pPr>
+      <w:r>
+        <w:rPr>
+          <w:rFonts w:ascii="Times New Roman" w:hAnsi="Times New Roman" w:cs="Times New Roman"/>
+        </w:rPr>
+        <w:t>Successfully c</w:t>
+      </w:r>
+      <w:r>
+        <w:rPr>
+          <w:rFonts w:ascii="Times New Roman" w:hAnsi="Times New Roman" w:cs="Times New Roman"/>
+        </w:rPr>
+        <w:t xml:space="preserve">ompleted </w:t>
+      </w:r>
+      <w:r>
+        <w:rPr>
+          <w:rFonts w:ascii="Times New Roman" w:hAnsi="Times New Roman" w:cs="Times New Roman"/>
+        </w:rPr>
+        <w:t xml:space="preserve">the </w:t>
+      </w:r>
+      <w:r>
+        <w:rPr>
+          <w:rFonts w:ascii="Times New Roman" w:hAnsi="Times New Roman" w:cs="Times New Roman"/>
+        </w:rPr>
+        <w:t>Emerging Leadership Program (ELP)</w:t>
+      </w:r>
+    </w:p>
+    <w:p>
+      <w:pPr>
+        <w:pStyle w:val="ListParagraph"/>
+        <w:numPr>
+          <w:ilvl w:val="0"/>
+          <w:numId w:val="4"/>
+        </w:numPr>
+        <w:spacing w:after="0" w:line="240" w:lineRule="auto"/>
+        <w:rPr>
+          <w:rFonts w:ascii="Times New Roman" w:hAnsi="Times New Roman" w:cs="Times New Roman"/>
+        </w:rPr>
+      </w:pPr>
+      <w:r>
+        <w:rPr>
+          <w:rFonts w:ascii="Times New Roman" w:hAnsi="Times New Roman" w:cs="Times New Roman"/>
+        </w:rPr>
+        <w:t>Selected for O-Team</w:t>
+      </w:r>
+      <w:r>
+        <w:rPr>
+          <w:rFonts w:ascii="Times New Roman" w:hAnsi="Times New Roman" w:cs="Times New Roman"/>
+        </w:rPr>
+        <w:t xml:space="preserve"> (works for Barry university)</w:t>
+      </w:r>
+    </w:p>
+    <w:p>
+      <w:pPr>
+        <w:pStyle w:val="ListParagraph"/>
+        <w:numPr>
+          <w:ilvl w:val="0"/>
+          <w:numId w:val="4"/>
+        </w:numPr>
+        <w:spacing w:after="0" w:line="240" w:lineRule="auto"/>
+        <w:rPr>
+          <w:rFonts w:ascii="Times New Roman" w:hAnsi="Times New Roman" w:cs="Times New Roman"/>
+        </w:rPr>
+      </w:pPr>
+      <w:r>
+        <w:rPr>
+          <w:rFonts w:ascii="Times New Roman" w:hAnsi="Times New Roman" w:cs="Times New Roman"/>
+        </w:rPr>
+        <w:t xml:space="preserve">Graduated Highschool </w:t>
+      </w:r>
+      <w:r>
+        <w:rPr>
+          <w:rFonts w:ascii="Times New Roman" w:hAnsi="Times New Roman" w:cs="Times New Roman"/>
+        </w:rPr>
+        <w:t>cum laude, in the t</w:t>
+      </w:r>
+      <w:r>
+        <w:rPr>
+          <w:rFonts w:ascii="Times New Roman" w:hAnsi="Times New Roman" w:cs="Times New Roman"/>
+        </w:rPr>
+        <w:t xml:space="preserve">op 15% of Class </w:t>
+      </w:r>
+    </w:p>
+    <w:p>
+      <w:pPr>
+        <w:pStyle w:val="ListParagraph"/>
+        <w:numPr>
+          <w:ilvl w:val="0"/>
+          <w:numId w:val="4"/>
+        </w:numPr>
+        <w:spacing w:after="0" w:line="240" w:lineRule="auto"/>
+        <w:rPr>
+          <w:rFonts w:ascii="Times New Roman" w:hAnsi="Times New Roman" w:cs="Times New Roman"/>
+        </w:rPr>
+      </w:pPr>
+      <w:r>
+        <w:rPr>
+          <w:rFonts w:ascii="Times New Roman" w:hAnsi="Times New Roman" w:cs="Times New Roman"/>
+        </w:rPr>
+        <w:t>Member of Music Honor Society</w:t>
+      </w:r>
+    </w:p>
+    <w:p>
+      <w:pPr>
+        <w:pStyle w:val="ListParagraph"/>
+        <w:numPr>
+          <w:ilvl w:val="0"/>
+          <w:numId w:val="4"/>
+        </w:numPr>
+        <w:spacing w:after="0" w:line="240" w:lineRule="auto"/>
+        <w:rPr>
+          <w:rFonts w:ascii="Times New Roman" w:hAnsi="Times New Roman" w:cs="Times New Roman"/>
+        </w:rPr>
+      </w:pPr>
+      <w:r>
+        <w:rPr>
+          <w:rFonts w:ascii="Times New Roman" w:hAnsi="Times New Roman" w:cs="Times New Roman"/>
+        </w:rPr>
+        <w:t>Student Leader of the Month (</w:t>
+      </w:r>
+      <w:r>
+        <w:rPr>
+          <w:rFonts w:ascii="Times New Roman" w:hAnsi="Times New Roman" w:cs="Times New Roman"/>
+        </w:rPr>
+        <w:t>March</w:t>
+      </w:r>
+      <w:r>
+        <w:rPr>
+          <w:rFonts w:ascii="Times New Roman" w:hAnsi="Times New Roman" w:cs="Times New Roman"/>
+        </w:rPr>
+        <w:t xml:space="preserve"> 2021)</w:t>
+      </w:r>
+    </w:p>
+    <w:p>
+      <w:pPr>
+        <w:spacing w:after="0" w:line="240" w:lineRule="auto"/>
+        <w:rPr>
+          <w:rFonts w:ascii="Times New Roman" w:hAnsi="Times New Roman" w:cs="Times New Roman"/>
+          <w:b/>
+          <w:bCs/>
+          <w:u w:val="single"/>
+        </w:rPr>
+      </w:pPr>
+      <w:r>
+        <w:rPr>
+          <w:rFonts w:ascii="Times New Roman" w:hAnsi="Times New Roman" w:cs="Times New Roman"/>
+          <w:b/>
+          <w:bCs/>
+          <w:u w:val="single"/>
+        </w:rPr>
+        <w:t>Certifications</w:t>
+      </w:r>
+    </w:p>
+    <w:p>
+      <w:pPr>
+        <w:pStyle w:val="ListParagraph"/>
+        <w:numPr>
+          <w:ilvl w:val="0"/>
+          <w:numId w:val="5"/>
+        </w:numPr>
+        <w:spacing w:after="0" w:line="240" w:lineRule="auto"/>
+        <w:rPr>
+          <w:rFonts w:ascii="Times New Roman" w:hAnsi="Times New Roman" w:cs="Times New Roman"/>
+        </w:rPr>
+      </w:pPr>
+      <w:r>
+        <w:rPr>
+          <w:rFonts w:ascii="Times New Roman" w:hAnsi="Times New Roman" w:cs="Times New Roman"/>
+        </w:rPr>
+        <w:t xml:space="preserve">Emerging Leaders Program </w:t>
+      </w:r>
+      <w:r>
+        <w:tab/>
+      </w:r>
+      <w:r>
+        <w:tab/>
+      </w:r>
+      <w:r>
+        <w:tab/>
+      </w:r>
+      <w:r>
+        <w:tab/>
+      </w:r>
+      <w:r>
+        <w:tab/>
+      </w:r>
+      <w:r>
+        <w:tab/>
+      </w:r>
+      <w:r>
+        <w:tab/>
+      </w:r>
+      <w:r>
+        <w:rPr>
+          <w:rFonts w:ascii="Times New Roman" w:hAnsi="Times New Roman" w:cs="Times New Roman"/>
+        </w:rPr>
+        <w:t xml:space="preserve">                             October 2019</w:t>
+      </w:r>
+    </w:p>
+    <w:p>
+      <w:pPr>
+        <w:pStyle w:val="ListParagraph"/>
+        <w:numPr>
+          <w:ilvl w:val="0"/>
+          <w:numId w:val="5"/>
+        </w:numPr>
+        <w:spacing w:after="0" w:line="240" w:lineRule="auto"/>
+        <w:rPr>
+          <w:rFonts w:ascii="Times New Roman" w:hAnsi="Times New Roman" w:cs="Times New Roman"/>
+        </w:rPr>
+      </w:pPr>
+      <w:r>
+        <w:rPr>
+          <w:rFonts w:ascii="Times New Roman" w:hAnsi="Times New Roman" w:cs="Times New Roman"/>
+        </w:rPr>
+        <w:t xml:space="preserve">Adobe Premiere Pro Editor </w:t>
+      </w:r>
+      <w:r>
+        <w:tab/>
+      </w:r>
+      <w:r>
+        <w:tab/>
+      </w:r>
+      <w:r>
+        <w:tab/>
+      </w:r>
+      <w:r>
+        <w:tab/>
+      </w:r>
+      <w:r>
+        <w:tab/>
+      </w:r>
+      <w:r>
+        <w:tab/>
+      </w:r>
+      <w:r>
+        <w:tab/>
+      </w:r>
+      <w:r>
+        <w:rPr>
+          <w:rFonts w:ascii="Times New Roman" w:hAnsi="Times New Roman" w:cs="Times New Roman"/>
+        </w:rPr>
+        <w:t xml:space="preserve">                         December 2017</w:t>
+      </w:r>
+    </w:p>
+    <w:p>
+      <w:pPr>
+        <w:pStyle w:val="ListParagraph"/>
+        <w:numPr>
+          <w:ilvl w:val="0"/>
+          <w:numId w:val="5"/>
+        </w:numPr>
+        <w:spacing w:after="0" w:line="240" w:lineRule="auto"/>
+        <w:rPr>
+          <w:rFonts w:ascii="Times New Roman" w:hAnsi="Times New Roman" w:cs="Times New Roman"/>
+        </w:rPr>
+      </w:pPr>
+      <w:r>
+        <w:rPr>
+          <w:rFonts w:ascii="Times New Roman" w:hAnsi="Times New Roman" w:cs="Times New Roman"/>
+        </w:rPr>
+        <w:t xml:space="preserve">PowerPoint and Microsoft </w:t>
+      </w:r>
+      <w:r>
+        <w:tab/>
+      </w:r>
+      <w:r>
+        <w:tab/>
+      </w:r>
+      <w:r>
+        <w:tab/>
+      </w:r>
+      <w:r>
+        <w:tab/>
+      </w:r>
+      <w:r>
+        <w:tab/>
+      </w:r>
+      <w:r>
+        <w:tab/>
+      </w:r>
+      <w:r>
+        <w:tab/>
+      </w:r>
+      <w:r>
+        <w:rPr>
+          <w:rFonts w:ascii="Times New Roman" w:hAnsi="Times New Roman" w:cs="Times New Roman"/>
+        </w:rPr>
+        <w:t xml:space="preserve">                                   May 2016</w:t>
+      </w:r>
+    </w:p>
+    <w:p>
+      <w:pPr>
+        <w:spacing w:after="0" w:line="240" w:lineRule="auto"/>
+        <w:rPr>
+          <w:rFonts w:ascii="Times New Roman" w:hAnsi="Times New Roman" w:cs="Times New Roman"/>
+        </w:rPr>
+      </w:pPr>
+    </w:p>
+    <w:p>
+      <w:pPr>
+        <w:spacing w:after="0" w:line="240" w:lineRule="auto"/>
+        <w:rPr>
+          <w:rFonts w:ascii="Times New Roman" w:hAnsi="Times New Roman" w:cs="Times New Roman"/>
+          <w:b/>
+          <w:bCs/>
+          <w:u w:val="single"/>
+        </w:rPr>
+      </w:pPr>
+      <w:r>
+        <w:rPr>
+          <w:rFonts w:ascii="Times New Roman" w:hAnsi="Times New Roman" w:cs="Times New Roman"/>
+          <w:b/>
+          <w:bCs/>
+          <w:u w:val="single"/>
+        </w:rPr>
+        <w:t xml:space="preserve">Community Service Experience </w:t>
+      </w:r>
+    </w:p>
+    <w:p>
+      <w:pPr>
+        <w:pStyle w:val="ListParagraph"/>
+        <w:numPr>
+          <w:ilvl w:val="0"/>
+          <w:numId w:val="6"/>
+        </w:numPr>
+        <w:spacing w:after="0" w:line="240" w:lineRule="auto"/>
+        <w:rPr>
+          <w:rFonts w:ascii="Times New Roman" w:hAnsi="Times New Roman" w:cs="Times New Roman"/>
+        </w:rPr>
+      </w:pPr>
+      <w:r>
+        <w:rPr>
+          <w:rFonts w:ascii="Times New Roman" w:hAnsi="Times New Roman" w:cs="Times New Roman"/>
+        </w:rPr>
+        <w:t>Virginia Key Beach Cleanup</w:t>
+      </w:r>
+      <w:r>
+        <w:rPr>
+          <w:rFonts w:ascii="Times New Roman" w:hAnsi="Times New Roman" w:cs="Times New Roman"/>
+        </w:rPr>
+        <w:t xml:space="preserve">, assisted during the Inaugural Day of Service </w:t>
+      </w:r>
+    </w:p>
+    <w:p>
+      <w:pPr>
+        <w:pStyle w:val="ListParagraph"/>
+        <w:numPr>
+          <w:ilvl w:val="0"/>
+          <w:numId w:val="6"/>
+        </w:numPr>
+        <w:spacing w:after="0" w:line="240" w:lineRule="auto"/>
+        <w:rPr>
+          <w:rFonts w:ascii="Times New Roman" w:hAnsi="Times New Roman" w:cs="Times New Roman"/>
+        </w:rPr>
+      </w:pPr>
+      <w:r>
+        <w:rPr>
+          <w:rFonts w:ascii="Times New Roman" w:hAnsi="Times New Roman" w:cs="Times New Roman"/>
+        </w:rPr>
+        <w:t>Barry Urban Garden</w:t>
+      </w:r>
+      <w:r>
+        <w:rPr>
+          <w:rFonts w:ascii="Times New Roman" w:hAnsi="Times New Roman" w:cs="Times New Roman"/>
+        </w:rPr>
+        <w:t xml:space="preserve">, </w:t>
+      </w:r>
+      <w:r>
+        <w:rPr>
+          <w:rFonts w:ascii="Times New Roman" w:hAnsi="Times New Roman" w:cs="Times New Roman"/>
+        </w:rPr>
+        <w:t>weeded the garden</w:t>
+      </w:r>
+    </w:p>
+    <w:p>
+      <w:pPr>
+        <w:pStyle w:val="ListParagraph"/>
+        <w:numPr>
+          <w:ilvl w:val="0"/>
+          <w:numId w:val="6"/>
+        </w:numPr>
+        <w:spacing w:after="0" w:line="240" w:lineRule="auto"/>
+        <w:rPr>
+          <w:rFonts w:ascii="Times New Roman" w:hAnsi="Times New Roman" w:cs="Times New Roman"/>
+        </w:rPr>
+      </w:pPr>
+      <w:r>
+        <w:rPr>
+          <w:rFonts w:ascii="Times New Roman" w:hAnsi="Times New Roman" w:cs="Times New Roman"/>
+        </w:rPr>
+        <w:t>Barry Special Christmas</w:t>
+      </w:r>
+      <w:r>
+        <w:rPr>
+          <w:rFonts w:ascii="Times New Roman" w:hAnsi="Times New Roman" w:cs="Times New Roman"/>
+        </w:rPr>
+        <w:t xml:space="preserve">, </w:t>
+      </w:r>
+      <w:r>
+        <w:rPr>
+          <w:rFonts w:ascii="Times New Roman" w:hAnsi="Times New Roman" w:cs="Times New Roman"/>
+        </w:rPr>
+        <w:t xml:space="preserve">assisted with the event coordinator </w:t>
       </w:r>
     </w:p>
     <w:sectPr>
@@ -4355,6 +4430,72 @@
       <w:contextualSpacing/>
     </w:pPr>
   </w:style>
+  <w:style w:type="character" w:styleId="CommentReference">
+    <w:name w:val="annotation reference"/>
+    <w:basedOn w:val="DefaultParagraphFont"/>
+    <w:uiPriority w:val="99"/>
+    <w:semiHidden/>
+    <w:unhideWhenUsed/>
+    <w:rsid w:val="00454795"/>
+    <w:rPr>
+      <w:sz w:val="16"/>
+      <w:szCs w:val="16"/>
+    </w:rPr>
+  </w:style>
+  <w:style w:type="paragraph" w:styleId="CommentText">
+    <w:name w:val="annotation text"/>
+    <w:basedOn w:val="Normal"/>
+    <w:link w:val="CommentTextChar"/>
+    <w:uiPriority w:val="99"/>
+    <w:unhideWhenUsed/>
+    <w:rsid w:val="00454795"/>
+    <w:pPr>
+      <w:spacing w:line="240" w:lineRule="auto"/>
+    </w:pPr>
+    <w:rPr>
+      <w:sz w:val="20"/>
+      <w:szCs w:val="20"/>
+    </w:rPr>
+  </w:style>
+  <w:style w:type="character" w:customStyle="1" w:styleId="CommentTextChar">
+    <w:name w:val="Comment Text Char"/>
+    <w:basedOn w:val="DefaultParagraphFont"/>
+    <w:link w:val="CommentText"/>
+    <w:uiPriority w:val="99"/>
+    <w:rsid w:val="00454795"/>
+    <w:rPr>
+      <w:sz w:val="20"/>
+      <w:szCs w:val="20"/>
+    </w:rPr>
+  </w:style>
+  <w:style w:type="paragraph" w:styleId="CommentSubject">
+    <w:name w:val="annotation subject"/>
+    <w:basedOn w:val="CommentText"/>
+    <w:next w:val="CommentText"/>
+    <w:link w:val="CommentSubjectChar"/>
+    <w:uiPriority w:val="99"/>
+    <w:semiHidden/>
+    <w:unhideWhenUsed/>
+    <w:rsid w:val="00454795"/>
+    <w:rPr>
+      <w:b/>
+      <w:bCs/>
+    </w:rPr>
+  </w:style>
+  <w:style w:type="character" w:customStyle="1" w:styleId="CommentSubjectChar">
+    <w:name w:val="Comment Subject Char"/>
+    <w:basedOn w:val="CommentTextChar"/>
+    <w:link w:val="CommentSubject"/>
+    <w:uiPriority w:val="99"/>
+    <w:semiHidden/>
+    <w:rsid w:val="00454795"/>
+    <w:rPr>
+      <w:b/>
+      <w:bCs/>
+      <w:sz w:val="20"/>
+      <w:szCs w:val="20"/>
+    </w:rPr>
+  </w:style>
 </w:styles>
 </file>
 
@@ -4654,6 +4795,14 @@
 </file>
 
 <file path=customXml/item1.xml><?xml version="1.0" encoding="utf-8"?>
+<p:properties xmlns:p="http://schemas.microsoft.com/office/2006/metadata/properties" xmlns:xsi="http://www.w3.org/2001/XMLSchema-instance" xmlns:pc="http://schemas.microsoft.com/office/infopath/2007/PartnerControls">
+  <documentManagement>
+    <_activity xmlns="0773ce95-0351-4d5d-9518-28c5606e0ca3" xsi:nil="true"/>
+  </documentManagement>
+</p:properties>
+</file>
+
+<file path=customXml/item2.xml><?xml version="1.0" encoding="utf-8"?>
 <ct:contentTypeSchema xmlns:ct="http://schemas.microsoft.com/office/2006/metadata/contentType" xmlns:ma="http://schemas.microsoft.com/office/2006/metadata/properties/metaAttributes" ct:_="" ma:_="" ma:contentTypeName="Document" ma:contentTypeID="0x01010025BF1E20E04B4C4C944E96271E820CB1" ma:contentTypeVersion="14" ma:contentTypeDescription="Create a new document." ma:contentTypeScope="" ma:versionID="6ffadb2e314cb3155b23a1323ac23fae">
   <xsd:schema xmlns:xsd="http://www.w3.org/2001/XMLSchema" xmlns:xs="http://www.w3.org/2001/XMLSchema" xmlns:p="http://schemas.microsoft.com/office/2006/metadata/properties" xmlns:ns3="fe84898b-2c22-4e11-bdac-73f251b2ce5c" xmlns:ns4="0773ce95-0351-4d5d-9518-28c5606e0ca3" targetNamespace="http://schemas.microsoft.com/office/2006/metadata/properties" ma:root="true" ma:fieldsID="49ff4f8766a6a12141835862f31f8724" ns3:_="" ns4:_="">
     <xsd:import namespace="fe84898b-2c22-4e11-bdac-73f251b2ce5c"/>
@@ -4880,7 +5029,7 @@
 </ct:contentTypeSchema>
 </file>
 
-<file path=customXml/item2.xml><?xml version="1.0" encoding="utf-8"?>
+<file path=customXml/item3.xml><?xml version="1.0" encoding="utf-8"?>
 <?mso-contentType ?>
 <FormTemplates xmlns="http://schemas.microsoft.com/sharepoint/v3/contenttype/forms">
   <Display>DocumentLibraryForm</Display>
@@ -4889,15 +5038,17 @@
 </FormTemplates>
 </file>
 
-<file path=customXml/item3.xml><?xml version="1.0" encoding="utf-8"?>
-<p:properties xmlns:p="http://schemas.microsoft.com/office/2006/metadata/properties" xmlns:xsi="http://www.w3.org/2001/XMLSchema-instance" xmlns:pc="http://schemas.microsoft.com/office/infopath/2007/PartnerControls">
-  <documentManagement>
-    <_activity xmlns="0773ce95-0351-4d5d-9518-28c5606e0ca3" xsi:nil="true"/>
-  </documentManagement>
-</p:properties>
+<file path=customXml/itemProps1.xml><?xml version="1.0" encoding="utf-8"?>
+<ds:datastoreItem xmlns:ds="http://schemas.openxmlformats.org/officeDocument/2006/customXml" ds:itemID="{989F19DF-DDFF-418C-9150-316394383E3F}">
+  <ds:schemaRefs>
+    <ds:schemaRef ds:uri="http://schemas.microsoft.com/office/2006/metadata/properties"/>
+    <ds:schemaRef ds:uri="http://schemas.microsoft.com/office/infopath/2007/PartnerControls"/>
+    <ds:schemaRef ds:uri="0773ce95-0351-4d5d-9518-28c5606e0ca3"/>
+  </ds:schemaRefs>
+</ds:datastoreItem>
 </file>
 
-<file path=customXml/itemProps1.xml><?xml version="1.0" encoding="utf-8"?>
+<file path=customXml/itemProps2.xml><?xml version="1.0" encoding="utf-8"?>
 <ds:datastoreItem xmlns:ds="http://schemas.openxmlformats.org/officeDocument/2006/customXml" ds:itemID="{6D458E9E-AD93-42CD-87CA-82389EEBD965}">
   <ds:schemaRefs>
     <ds:schemaRef ds:uri="http://schemas.microsoft.com/office/2006/metadata/contentType"/>
@@ -4916,20 +5067,10 @@
 </ds:datastoreItem>
 </file>
 
-<file path=customXml/itemProps2.xml><?xml version="1.0" encoding="utf-8"?>
+<file path=customXml/itemProps3.xml><?xml version="1.0" encoding="utf-8"?>
 <ds:datastoreItem xmlns:ds="http://schemas.openxmlformats.org/officeDocument/2006/customXml" ds:itemID="{31AB63F8-AD42-44E5-8995-60CFEF26E533}">
   <ds:schemaRefs>
     <ds:schemaRef ds:uri="http://schemas.microsoft.com/sharepoint/v3/contenttype/forms"/>
-  </ds:schemaRefs>
-</ds:datastoreItem>
-</file>
-
-<file path=customXml/itemProps3.xml><?xml version="1.0" encoding="utf-8"?>
-<ds:datastoreItem xmlns:ds="http://schemas.openxmlformats.org/officeDocument/2006/customXml" ds:itemID="{989F19DF-DDFF-418C-9150-316394383E3F}">
-  <ds:schemaRefs>
-    <ds:schemaRef ds:uri="http://schemas.microsoft.com/office/2006/metadata/properties"/>
-    <ds:schemaRef ds:uri="http://schemas.microsoft.com/office/infopath/2007/PartnerControls"/>
-    <ds:schemaRef ds:uri="0773ce95-0351-4d5d-9518-28c5606e0ca3"/>
   </ds:schemaRefs>
 </ds:datastoreItem>
 </file>

</xml_diff>